<commit_message>
Create new angular app Training modules and routhing
</commit_message>
<xml_diff>
--- a/04_Workshop_Components/Angular-Workshop-Part-1.docx
+++ b/04_Workshop_Components/Angular-Workshop-Part-1.docx
@@ -1,10 +1,10 @@
 
 <file path=word/document.xml><?xml version="1.0" encoding="utf-8"?>
-<w:document xmlns:wpc="http://schemas.microsoft.com/office/word/2010/wordprocessingCanvas" xmlns:cx="http://schemas.microsoft.com/office/drawing/2014/chartex" xmlns:cx1="http://schemas.microsoft.com/office/drawing/2015/9/8/chartex" xmlns:cx2="http://schemas.microsoft.com/office/drawing/2015/10/21/chartex" xmlns:cx3="http://schemas.microsoft.com/office/drawing/2016/5/9/chartex" xmlns:cx4="http://schemas.microsoft.com/office/drawing/2016/5/10/chartex" xmlns:cx5="http://schemas.microsoft.com/office/drawing/2016/5/11/chartex" xmlns:cx6="http://schemas.microsoft.com/office/drawing/2016/5/12/chartex" xmlns:cx7="http://schemas.microsoft.com/office/drawing/2016/5/13/chartex" xmlns:cx8="http://schemas.microsoft.com/office/drawing/2016/5/14/chartex" xmlns:mc="http://schemas.openxmlformats.org/markup-compatibility/2006" xmlns:aink="http://schemas.microsoft.com/office/drawing/2016/ink" xmlns:am3d="http://schemas.microsoft.com/office/drawing/2017/model3d" xmlns:o="urn:schemas-microsoft-com:office:office" xmlns:oel="http://schemas.microsoft.com/office/2019/extlst" xmlns:r="http://schemas.openxmlformats.org/officeDocument/2006/relationships" xmlns:m="http://schemas.openxmlformats.org/officeDocument/2006/math" xmlns:v="urn:schemas-microsoft-com:vml" xmlns:wp14="http://schemas.microsoft.com/office/word/2010/wordprocessingDrawing" xmlns:wp="http://schemas.openxmlformats.org/drawingml/2006/wordprocessingDrawing" xmlns:w10="urn:schemas-microsoft-com:office:word" xmlns:w="http://schemas.openxmlformats.org/wordprocessingml/2006/main" xmlns:w14="http://schemas.microsoft.com/office/word/2010/wordml" xmlns:w15="http://schemas.microsoft.com/office/word/2012/wordml" xmlns:w16cex="http://schemas.microsoft.com/office/word/2018/wordml/cex" xmlns:w16cid="http://schemas.microsoft.com/office/word/2016/wordml/cid" xmlns:w16="http://schemas.microsoft.com/office/word/2018/wordml" xmlns:w16sdtdh="http://schemas.microsoft.com/office/word/2020/wordml/sdtdatahash" xmlns:w16se="http://schemas.microsoft.com/office/word/2015/wordml/symex" xmlns:wpg="http://schemas.microsoft.com/office/word/2010/wordprocessingGroup" xmlns:wpi="http://schemas.microsoft.com/office/word/2010/wordprocessingInk" xmlns:wne="http://schemas.microsoft.com/office/word/2006/wordml" xmlns:wps="http://schemas.microsoft.com/office/word/2010/wordprocessingShape" mc:Ignorable="w14 w15 w16se w16cid w16 w16cex w16sdtdh wp14">
+<w:document xmlns:wpc="http://schemas.microsoft.com/office/word/2010/wordprocessingCanvas" xmlns:mc="http://schemas.openxmlformats.org/markup-compatibility/2006" xmlns:o="urn:schemas-microsoft-com:office:office" xmlns:r="http://schemas.openxmlformats.org/officeDocument/2006/relationships" xmlns:m="http://schemas.openxmlformats.org/officeDocument/2006/math" xmlns:v="urn:schemas-microsoft-com:vml" xmlns:wp14="http://schemas.microsoft.com/office/word/2010/wordprocessingDrawing" xmlns:wp="http://schemas.openxmlformats.org/drawingml/2006/wordprocessingDrawing" xmlns:w10="urn:schemas-microsoft-com:office:word" xmlns:w="http://schemas.openxmlformats.org/wordprocessingml/2006/main" xmlns:w14="http://schemas.microsoft.com/office/word/2010/wordml" xmlns:w15="http://schemas.microsoft.com/office/word/2012/wordml" xmlns:wpg="http://schemas.microsoft.com/office/word/2010/wordprocessingGroup" xmlns:wpi="http://schemas.microsoft.com/office/word/2010/wordprocessingInk" xmlns:wne="http://schemas.microsoft.com/office/word/2006/wordml" xmlns:wps="http://schemas.microsoft.com/office/word/2010/wordprocessingShape" mc:Ignorable="w14 w15 wp14">
   <w:body>
     <w:p>
       <w:pPr>
-        <w:pStyle w:val="1"/>
+        <w:pStyle w:val="Heading1"/>
         <w:jc w:val="center"/>
         <w:rPr>
           <w:lang w:val="en-GB"/>
@@ -47,21 +47,21 @@
       <w:hyperlink r:id="rId8" w:history="1">
         <w:r>
           <w:rPr>
-            <w:rStyle w:val="a9"/>
+            <w:rStyle w:val="Hyperlink"/>
             <w:lang w:val="en-GB"/>
           </w:rPr>
           <w:t>Angular Co</w:t>
         </w:r>
         <w:r>
           <w:rPr>
-            <w:rStyle w:val="a9"/>
+            <w:rStyle w:val="Hyperlink"/>
             <w:lang w:val="en-GB"/>
           </w:rPr>
           <w:t>us</w:t>
         </w:r>
         <w:r>
           <w:rPr>
-            <w:rStyle w:val="a9"/>
+            <w:rStyle w:val="Hyperlink"/>
             <w:lang w:val="en-GB"/>
           </w:rPr>
           <w:t>e</w:t>
@@ -76,7 +76,7 @@
       <w:hyperlink r:id="rId9" w:history="1">
         <w:r>
           <w:rPr>
-            <w:rStyle w:val="a9"/>
+            <w:rStyle w:val="Hyperlink"/>
             <w:lang w:val="en-GB"/>
           </w:rPr>
           <w:t>Software University</w:t>
@@ -85,7 +85,7 @@
     </w:p>
     <w:p>
       <w:pPr>
-        <w:pStyle w:val="1"/>
+        <w:pStyle w:val="Heading1"/>
       </w:pPr>
       <w:r>
         <w:rPr>
@@ -312,7 +312,7 @@
     </w:p>
     <w:p>
       <w:pPr>
-        <w:pStyle w:val="2"/>
+        <w:pStyle w:val="Heading2"/>
         <w:numPr>
           <w:ilvl w:val="0"/>
           <w:numId w:val="0"/>
@@ -380,7 +380,7 @@
     </w:p>
     <w:p>
       <w:pPr>
-        <w:pStyle w:val="ac"/>
+        <w:pStyle w:val="ListParagraph"/>
         <w:numPr>
           <w:ilvl w:val="0"/>
           <w:numId w:val="41"/>
@@ -410,7 +410,7 @@
     </w:p>
     <w:p>
       <w:pPr>
-        <w:pStyle w:val="ac"/>
+        <w:pStyle w:val="ListParagraph"/>
         <w:numPr>
           <w:ilvl w:val="0"/>
           <w:numId w:val="41"/>
@@ -499,7 +499,7 @@
     </w:p>
     <w:p>
       <w:pPr>
-        <w:pStyle w:val="ac"/>
+        <w:pStyle w:val="ListParagraph"/>
         <w:numPr>
           <w:ilvl w:val="0"/>
           <w:numId w:val="41"/>
@@ -573,7 +573,7 @@
     </w:p>
     <w:p>
       <w:pPr>
-        <w:pStyle w:val="ac"/>
+        <w:pStyle w:val="ListParagraph"/>
         <w:numPr>
           <w:ilvl w:val="0"/>
           <w:numId w:val="41"/>
@@ -592,16 +592,8 @@
         <w:rPr>
           <w:lang w:val="en-GB"/>
         </w:rPr>
-        <w:t xml:space="preserve">prompt inside of this </w:t>
-      </w:r>
-      <w:proofErr w:type="gramStart"/>
-      <w:r>
-        <w:rPr>
-          <w:lang w:val="en-GB"/>
-        </w:rPr>
-        <w:t>folder</w:t>
-      </w:r>
-      <w:proofErr w:type="gramEnd"/>
+        <w:t>prompt inside of this folder</w:t>
+      </w:r>
     </w:p>
     <w:p>
       <w:pPr>
@@ -661,7 +653,7 @@
     </w:p>
     <w:p>
       <w:pPr>
-        <w:pStyle w:val="ac"/>
+        <w:pStyle w:val="ListParagraph"/>
         <w:numPr>
           <w:ilvl w:val="0"/>
           <w:numId w:val="41"/>
@@ -679,7 +671,7 @@
     </w:p>
     <w:p>
       <w:pPr>
-        <w:pStyle w:val="ac"/>
+        <w:pStyle w:val="ListParagraph"/>
         <w:rPr>
           <w:b/>
           <w:bCs/>
@@ -784,7 +776,7 @@
     </w:p>
     <w:p>
       <w:pPr>
-        <w:pStyle w:val="ac"/>
+        <w:pStyle w:val="ListParagraph"/>
         <w:numPr>
           <w:ilvl w:val="0"/>
           <w:numId w:val="43"/>
@@ -875,7 +867,7 @@
     </w:p>
     <w:p>
       <w:pPr>
-        <w:pStyle w:val="ac"/>
+        <w:pStyle w:val="ListParagraph"/>
         <w:numPr>
           <w:ilvl w:val="0"/>
           <w:numId w:val="43"/>
@@ -951,7 +943,7 @@
     </w:p>
     <w:p>
       <w:pPr>
-        <w:pStyle w:val="ac"/>
+        <w:pStyle w:val="ListParagraph"/>
         <w:numPr>
           <w:ilvl w:val="0"/>
           <w:numId w:val="44"/>
@@ -978,7 +970,21 @@
         <w:rPr>
           <w:lang w:val="en-GB"/>
         </w:rPr>
-        <w:t xml:space="preserve"> in MongoDB Compass if you have installed it:</w:t>
+        <w:t xml:space="preserve"> in </w:t>
+      </w:r>
+      <w:proofErr w:type="spellStart"/>
+      <w:r>
+        <w:rPr>
+          <w:lang w:val="en-GB"/>
+        </w:rPr>
+        <w:t>MongoDB</w:t>
+      </w:r>
+      <w:proofErr w:type="spellEnd"/>
+      <w:r>
+        <w:rPr>
+          <w:lang w:val="en-GB"/>
+        </w:rPr>
+        <w:t xml:space="preserve"> Compass if you have installed it:</w:t>
       </w:r>
     </w:p>
     <w:p>
@@ -1045,7 +1051,7 @@
     </w:p>
     <w:p>
       <w:pPr>
-        <w:pStyle w:val="ac"/>
+        <w:pStyle w:val="ListParagraph"/>
         <w:numPr>
           <w:ilvl w:val="0"/>
           <w:numId w:val="44"/>
@@ -1063,7 +1069,7 @@
     </w:p>
     <w:p>
       <w:pPr>
-        <w:pStyle w:val="ac"/>
+        <w:pStyle w:val="ListParagraph"/>
         <w:numPr>
           <w:ilvl w:val="0"/>
           <w:numId w:val="44"/>
@@ -1076,16 +1082,8 @@
         <w:rPr>
           <w:lang w:val="en-GB"/>
         </w:rPr>
-        <w:t xml:space="preserve">Navigate to the MongoDB server </w:t>
-      </w:r>
-      <w:proofErr w:type="gramStart"/>
-      <w:r>
-        <w:rPr>
-          <w:lang w:val="en-GB"/>
-        </w:rPr>
-        <w:t>folder</w:t>
-      </w:r>
-      <w:proofErr w:type="gramEnd"/>
+        <w:t>Navigate to the MongoDB server folder</w:t>
+      </w:r>
     </w:p>
     <w:p>
       <w:pPr>
@@ -1154,7 +1152,7 @@
     </w:p>
     <w:p>
       <w:pPr>
-        <w:pStyle w:val="ac"/>
+        <w:pStyle w:val="ListParagraph"/>
         <w:numPr>
           <w:ilvl w:val="0"/>
           <w:numId w:val="45"/>
@@ -1242,7 +1240,7 @@
     </w:p>
     <w:p>
       <w:pPr>
-        <w:pStyle w:val="ac"/>
+        <w:pStyle w:val="ListParagraph"/>
         <w:numPr>
           <w:ilvl w:val="0"/>
           <w:numId w:val="45"/>
@@ -1255,16 +1253,8 @@
         <w:rPr>
           <w:lang w:val="en-GB"/>
         </w:rPr>
-        <w:t>Run the command "</w:t>
-      </w:r>
-      <w:proofErr w:type="gramStart"/>
-      <w:r>
-        <w:rPr>
-          <w:lang w:val="en-GB"/>
-        </w:rPr>
-        <w:t>mongo"</w:t>
-      </w:r>
-      <w:proofErr w:type="gramEnd"/>
+        <w:t>Run the command "mongo"</w:t>
+      </w:r>
     </w:p>
     <w:p>
       <w:pPr>
@@ -1315,7 +1305,7 @@
     </w:p>
     <w:p>
       <w:pPr>
-        <w:pStyle w:val="ac"/>
+        <w:pStyle w:val="ListParagraph"/>
         <w:numPr>
           <w:ilvl w:val="0"/>
           <w:numId w:val="45"/>
@@ -1331,7 +1321,6 @@
         <w:t xml:space="preserve">Run the command "show </w:t>
       </w:r>
       <w:proofErr w:type="spellStart"/>
-      <w:proofErr w:type="gramStart"/>
       <w:r>
         <w:rPr>
           <w:lang w:val="en-GB"/>
@@ -1345,7 +1334,6 @@
         </w:rPr>
         <w:t>"</w:t>
       </w:r>
-      <w:proofErr w:type="gramEnd"/>
     </w:p>
     <w:p>
       <w:pPr>
@@ -1396,7 +1384,7 @@
     </w:p>
     <w:p>
       <w:pPr>
-        <w:pStyle w:val="ac"/>
+        <w:pStyle w:val="ListParagraph"/>
         <w:numPr>
           <w:ilvl w:val="0"/>
           <w:numId w:val="45"/>
@@ -1412,7 +1400,6 @@
         <w:t xml:space="preserve">You should be able to find and use the "forum" </w:t>
       </w:r>
       <w:proofErr w:type="spellStart"/>
-      <w:proofErr w:type="gramStart"/>
       <w:r>
         <w:rPr>
           <w:lang w:val="en-GB"/>
@@ -1420,7 +1407,6 @@
         <w:t>db</w:t>
       </w:r>
       <w:proofErr w:type="spellEnd"/>
-      <w:proofErr w:type="gramEnd"/>
     </w:p>
     <w:p>
       <w:pPr>
@@ -1472,7 +1458,7 @@
     </w:p>
     <w:p>
       <w:pPr>
-        <w:pStyle w:val="ac"/>
+        <w:pStyle w:val="ListParagraph"/>
         <w:numPr>
           <w:ilvl w:val="0"/>
           <w:numId w:val="45"/>
@@ -1487,13 +1473,8 @@
       </w:r>
       <w:proofErr w:type="spellEnd"/>
       <w:r>
-        <w:t xml:space="preserve"> install </w:t>
-      </w:r>
-      <w:proofErr w:type="gramStart"/>
-      <w:r>
-        <w:t>command</w:t>
-      </w:r>
-      <w:proofErr w:type="gramEnd"/>
+        <w:t xml:space="preserve"> install command</w:t>
+      </w:r>
     </w:p>
     <w:p>
       <w:r>
@@ -1607,7 +1588,7 @@
     </w:p>
     <w:p>
       <w:pPr>
-        <w:pStyle w:val="ac"/>
+        <w:pStyle w:val="ListParagraph"/>
         <w:numPr>
           <w:ilvl w:val="0"/>
           <w:numId w:val="45"/>
@@ -1674,7 +1655,7 @@
     </w:p>
     <w:p>
       <w:pPr>
-        <w:pStyle w:val="ac"/>
+        <w:pStyle w:val="ListParagraph"/>
         <w:numPr>
           <w:ilvl w:val="0"/>
           <w:numId w:val="45"/>
@@ -1750,7 +1731,7 @@
     </w:p>
     <w:p>
       <w:pPr>
-        <w:pStyle w:val="2"/>
+        <w:pStyle w:val="Heading2"/>
         <w:numPr>
           <w:ilvl w:val="0"/>
           <w:numId w:val="0"/>
@@ -1906,19 +1887,11 @@
         </w:rPr>
         <w:t xml:space="preserve">". </w:t>
       </w:r>
-      <w:proofErr w:type="gramStart"/>
-      <w:r>
-        <w:rPr>
-          <w:lang w:val="en-GB"/>
-        </w:rPr>
-        <w:t>In order to</w:t>
-      </w:r>
-      <w:proofErr w:type="gramEnd"/>
-      <w:r>
-        <w:rPr>
-          <w:lang w:val="en-GB"/>
-        </w:rPr>
-        <w:t xml:space="preserve"> fetch the </w:t>
+      <w:r>
+        <w:rPr>
+          <w:lang w:val="en-GB"/>
+        </w:rPr>
+        <w:t xml:space="preserve">In order to fetch the </w:t>
       </w:r>
       <w:r>
         <w:rPr>
@@ -1967,9 +1940,9 @@
           <w:bCs/>
           <w:lang w:val="en-GB"/>
         </w:rPr>
-        <w:t>localhost:3000/</w:t>
-      </w:r>
-      <w:proofErr w:type="spellStart"/>
+        <w:t>localhost</w:t>
+      </w:r>
+      <w:proofErr w:type="gramStart"/>
       <w:r>
         <w:rPr>
           <w:rFonts w:ascii="Consolas" w:hAnsi="Consolas"/>
@@ -1977,9 +1950,9 @@
           <w:bCs/>
           <w:lang w:val="en-GB"/>
         </w:rPr>
-        <w:t>api</w:t>
-      </w:r>
-      <w:proofErr w:type="spellEnd"/>
+        <w:t>:3000</w:t>
+      </w:r>
+      <w:proofErr w:type="gramEnd"/>
       <w:r>
         <w:rPr>
           <w:rFonts w:ascii="Consolas" w:hAnsi="Consolas"/>
@@ -1987,6 +1960,26 @@
           <w:bCs/>
           <w:lang w:val="en-GB"/>
         </w:rPr>
+        <w:t>/</w:t>
+      </w:r>
+      <w:proofErr w:type="spellStart"/>
+      <w:r>
+        <w:rPr>
+          <w:rFonts w:ascii="Consolas" w:hAnsi="Consolas"/>
+          <w:b/>
+          <w:bCs/>
+          <w:lang w:val="en-GB"/>
+        </w:rPr>
+        <w:t>api</w:t>
+      </w:r>
+      <w:proofErr w:type="spellEnd"/>
+      <w:r>
+        <w:rPr>
+          <w:rFonts w:ascii="Consolas" w:hAnsi="Consolas"/>
+          <w:b/>
+          <w:bCs/>
+          <w:lang w:val="en-GB"/>
+        </w:rPr>
         <w:t>/themes</w:t>
       </w:r>
       <w:r>
@@ -1998,7 +1991,7 @@
     </w:p>
     <w:p>
       <w:pPr>
-        <w:pStyle w:val="2"/>
+        <w:pStyle w:val="Heading2"/>
         <w:numPr>
           <w:ilvl w:val="0"/>
           <w:numId w:val="0"/>
@@ -2124,7 +2117,7 @@
     </w:p>
     <w:p>
       <w:pPr>
-        <w:pStyle w:val="2"/>
+        <w:pStyle w:val="Heading2"/>
         <w:numPr>
           <w:ilvl w:val="0"/>
           <w:numId w:val="0"/>
@@ -2223,6 +2216,7 @@
       </w:pPr>
       <w:r>
         <w:rPr>
+          <w:highlight w:val="yellow"/>
           <w:lang w:val="en-GB"/>
         </w:rPr>
         <w:t xml:space="preserve">The </w:t>
@@ -2230,12 +2224,14 @@
       <w:r>
         <w:rPr>
           <w:b/>
+          <w:highlight w:val="yellow"/>
           <w:lang w:val="en-GB"/>
         </w:rPr>
         <w:t>themes in the main</w:t>
       </w:r>
       <w:r>
         <w:rPr>
+          <w:highlight w:val="yellow"/>
           <w:lang w:val="en-GB"/>
         </w:rPr>
         <w:t xml:space="preserve"> section should be </w:t>
@@ -2243,6 +2239,7 @@
       <w:r>
         <w:rPr>
           <w:b/>
+          <w:highlight w:val="yellow"/>
           <w:lang w:val="en-GB"/>
         </w:rPr>
         <w:t xml:space="preserve">descending sorted by the </w:t>
@@ -2250,15 +2247,23 @@
       <w:r>
         <w:rPr>
           <w:b/>
+          <w:highlight w:val="yellow"/>
           <w:lang w:val="en-GB"/>
         </w:rPr>
         <w:t>subscribers</w:t>
       </w:r>
       <w:r>
         <w:rPr>
-          <w:lang w:val="en-GB"/>
-        </w:rPr>
-        <w:t xml:space="preserve">. </w:t>
+          <w:highlight w:val="yellow"/>
+          <w:lang w:val="en-GB"/>
+        </w:rPr>
+        <w:t>.</w:t>
+      </w:r>
+      <w:r>
+        <w:rPr>
+          <w:lang w:val="en-GB"/>
+        </w:rPr>
+        <w:t xml:space="preserve"> </w:t>
       </w:r>
     </w:p>
     <w:p>
@@ -2310,7 +2315,15 @@
         <w:rPr>
           <w:lang w:val="en-GB"/>
         </w:rPr>
-        <w:t xml:space="preserve"> of the creator, </w:t>
+        <w:t xml:space="preserve"> of t</w:t>
+      </w:r>
+      <w:bookmarkStart w:id="0" w:name="_GoBack"/>
+      <w:bookmarkEnd w:id="0"/>
+      <w:r>
+        <w:rPr>
+          <w:lang w:val="en-GB"/>
+        </w:rPr>
+        <w:t xml:space="preserve">he creator, </w:t>
       </w:r>
       <w:r>
         <w:rPr>
@@ -2396,7 +2409,7 @@
     </w:p>
     <w:p>
       <w:pPr>
-        <w:pStyle w:val="2"/>
+        <w:pStyle w:val="Heading2"/>
         <w:numPr>
           <w:ilvl w:val="0"/>
           <w:numId w:val="0"/>
@@ -2496,7 +2509,7 @@
       <w:hyperlink r:id="rId32" w:history="1">
         <w:r>
           <w:rPr>
-            <w:rStyle w:val="a9"/>
+            <w:rStyle w:val="Hyperlink"/>
             <w:b/>
             <w:sz w:val="24"/>
             <w:szCs w:val="30"/>
@@ -2780,26 +2793,14 @@
       </w:r>
       <w:r>
         <w:rPr>
-          <mc:AlternateContent>
-            <mc:Choice Requires="w16se"/>
-            <mc:Fallback>
-              <w:rFonts w:ascii="Segoe UI Emoji" w:eastAsia="Segoe UI Emoji" w:hAnsi="Segoe UI Emoji" w:cs="Segoe UI Emoji"/>
-            </mc:Fallback>
-          </mc:AlternateContent>
+          <w:rFonts w:ascii="Segoe UI Emoji" w:eastAsia="Segoe UI Emoji" w:hAnsi="Segoe UI Emoji" w:cs="Segoe UI Emoji"/>
           <w:b/>
           <w:bCs/>
           <w:sz w:val="96"/>
           <w:szCs w:val="96"/>
           <w:lang w:val="en-GB"/>
         </w:rPr>
-        <mc:AlternateContent>
-          <mc:Choice Requires="w16se">
-            <w16se:symEx w16se:font="Segoe UI Emoji" w16se:char="1F60A"/>
-          </mc:Choice>
-          <mc:Fallback>
-            <w:t>😊</w:t>
-          </mc:Fallback>
-        </mc:AlternateContent>
+        <w:t>😊</w:t>
       </w:r>
     </w:p>
     <w:sectPr>
@@ -2815,7 +2816,7 @@
 </file>
 
 <file path=word/endnotes.xml><?xml version="1.0" encoding="utf-8"?>
-<w:endnotes xmlns:wpc="http://schemas.microsoft.com/office/word/2010/wordprocessingCanvas" xmlns:cx="http://schemas.microsoft.com/office/drawing/2014/chartex" xmlns:cx1="http://schemas.microsoft.com/office/drawing/2015/9/8/chartex" xmlns:cx2="http://schemas.microsoft.com/office/drawing/2015/10/21/chartex" xmlns:cx3="http://schemas.microsoft.com/office/drawing/2016/5/9/chartex" xmlns:cx4="http://schemas.microsoft.com/office/drawing/2016/5/10/chartex" xmlns:cx5="http://schemas.microsoft.com/office/drawing/2016/5/11/chartex" xmlns:cx6="http://schemas.microsoft.com/office/drawing/2016/5/12/chartex" xmlns:cx7="http://schemas.microsoft.com/office/drawing/2016/5/13/chartex" xmlns:cx8="http://schemas.microsoft.com/office/drawing/2016/5/14/chartex" xmlns:mc="http://schemas.openxmlformats.org/markup-compatibility/2006" xmlns:aink="http://schemas.microsoft.com/office/drawing/2016/ink" xmlns:am3d="http://schemas.microsoft.com/office/drawing/2017/model3d" xmlns:o="urn:schemas-microsoft-com:office:office" xmlns:oel="http://schemas.microsoft.com/office/2019/extlst" xmlns:r="http://schemas.openxmlformats.org/officeDocument/2006/relationships" xmlns:m="http://schemas.openxmlformats.org/officeDocument/2006/math" xmlns:v="urn:schemas-microsoft-com:vml" xmlns:wp14="http://schemas.microsoft.com/office/word/2010/wordprocessingDrawing" xmlns:wp="http://schemas.openxmlformats.org/drawingml/2006/wordprocessingDrawing" xmlns:w10="urn:schemas-microsoft-com:office:word" xmlns:w="http://schemas.openxmlformats.org/wordprocessingml/2006/main" xmlns:w14="http://schemas.microsoft.com/office/word/2010/wordml" xmlns:w15="http://schemas.microsoft.com/office/word/2012/wordml" xmlns:w16cex="http://schemas.microsoft.com/office/word/2018/wordml/cex" xmlns:w16cid="http://schemas.microsoft.com/office/word/2016/wordml/cid" xmlns:w16="http://schemas.microsoft.com/office/word/2018/wordml" xmlns:w16sdtdh="http://schemas.microsoft.com/office/word/2020/wordml/sdtdatahash" xmlns:w16se="http://schemas.microsoft.com/office/word/2015/wordml/symex" xmlns:wpg="http://schemas.microsoft.com/office/word/2010/wordprocessingGroup" xmlns:wpi="http://schemas.microsoft.com/office/word/2010/wordprocessingInk" xmlns:wne="http://schemas.microsoft.com/office/word/2006/wordml" xmlns:wps="http://schemas.microsoft.com/office/word/2010/wordprocessingShape" mc:Ignorable="w14 w15 w16se w16cid w16 w16cex w16sdtdh wp14">
+<w:endnotes xmlns:wpc="http://schemas.microsoft.com/office/word/2010/wordprocessingCanvas" xmlns:mc="http://schemas.openxmlformats.org/markup-compatibility/2006" xmlns:o="urn:schemas-microsoft-com:office:office" xmlns:r="http://schemas.openxmlformats.org/officeDocument/2006/relationships" xmlns:m="http://schemas.openxmlformats.org/officeDocument/2006/math" xmlns:v="urn:schemas-microsoft-com:vml" xmlns:wp14="http://schemas.microsoft.com/office/word/2010/wordprocessingDrawing" xmlns:wp="http://schemas.openxmlformats.org/drawingml/2006/wordprocessingDrawing" xmlns:w10="urn:schemas-microsoft-com:office:word" xmlns:w="http://schemas.openxmlformats.org/wordprocessingml/2006/main" xmlns:w14="http://schemas.microsoft.com/office/word/2010/wordml" xmlns:w15="http://schemas.microsoft.com/office/word/2012/wordml" xmlns:wpg="http://schemas.microsoft.com/office/word/2010/wordprocessingGroup" xmlns:wpi="http://schemas.microsoft.com/office/word/2010/wordprocessingInk" xmlns:wne="http://schemas.microsoft.com/office/word/2006/wordml" xmlns:wps="http://schemas.microsoft.com/office/word/2010/wordprocessingShape" mc:Ignorable="w14 w15 wp14">
   <w:endnote w:type="separator" w:id="-1">
     <w:p>
       <w:pPr>
@@ -2840,10 +2841,10 @@
 </file>
 
 <file path=word/footer1.xml><?xml version="1.0" encoding="utf-8"?>
-<w:ftr xmlns:wpc="http://schemas.microsoft.com/office/word/2010/wordprocessingCanvas" xmlns:cx="http://schemas.microsoft.com/office/drawing/2014/chartex" xmlns:cx1="http://schemas.microsoft.com/office/drawing/2015/9/8/chartex" xmlns:cx2="http://schemas.microsoft.com/office/drawing/2015/10/21/chartex" xmlns:cx3="http://schemas.microsoft.com/office/drawing/2016/5/9/chartex" xmlns:cx4="http://schemas.microsoft.com/office/drawing/2016/5/10/chartex" xmlns:cx5="http://schemas.microsoft.com/office/drawing/2016/5/11/chartex" xmlns:cx6="http://schemas.microsoft.com/office/drawing/2016/5/12/chartex" xmlns:cx7="http://schemas.microsoft.com/office/drawing/2016/5/13/chartex" xmlns:cx8="http://schemas.microsoft.com/office/drawing/2016/5/14/chartex" xmlns:mc="http://schemas.openxmlformats.org/markup-compatibility/2006" xmlns:aink="http://schemas.microsoft.com/office/drawing/2016/ink" xmlns:am3d="http://schemas.microsoft.com/office/drawing/2017/model3d" xmlns:o="urn:schemas-microsoft-com:office:office" xmlns:oel="http://schemas.microsoft.com/office/2019/extlst" xmlns:r="http://schemas.openxmlformats.org/officeDocument/2006/relationships" xmlns:m="http://schemas.openxmlformats.org/officeDocument/2006/math" xmlns:v="urn:schemas-microsoft-com:vml" xmlns:wp14="http://schemas.microsoft.com/office/word/2010/wordprocessingDrawing" xmlns:wp="http://schemas.openxmlformats.org/drawingml/2006/wordprocessingDrawing" xmlns:w10="urn:schemas-microsoft-com:office:word" xmlns:w="http://schemas.openxmlformats.org/wordprocessingml/2006/main" xmlns:w14="http://schemas.microsoft.com/office/word/2010/wordml" xmlns:w15="http://schemas.microsoft.com/office/word/2012/wordml" xmlns:w16cex="http://schemas.microsoft.com/office/word/2018/wordml/cex" xmlns:w16cid="http://schemas.microsoft.com/office/word/2016/wordml/cid" xmlns:w16="http://schemas.microsoft.com/office/word/2018/wordml" xmlns:w16sdtdh="http://schemas.microsoft.com/office/word/2020/wordml/sdtdatahash" xmlns:w16se="http://schemas.microsoft.com/office/word/2015/wordml/symex" xmlns:wpg="http://schemas.microsoft.com/office/word/2010/wordprocessingGroup" xmlns:wpi="http://schemas.microsoft.com/office/word/2010/wordprocessingInk" xmlns:wne="http://schemas.microsoft.com/office/word/2006/wordml" xmlns:wps="http://schemas.microsoft.com/office/word/2010/wordprocessingShape" mc:Ignorable="w14 w15 w16se w16cid w16 w16cex w16sdtdh wp14">
+<w:ftr xmlns:wpc="http://schemas.microsoft.com/office/word/2010/wordprocessingCanvas" xmlns:mc="http://schemas.openxmlformats.org/markup-compatibility/2006" xmlns:o="urn:schemas-microsoft-com:office:office" xmlns:r="http://schemas.openxmlformats.org/officeDocument/2006/relationships" xmlns:m="http://schemas.openxmlformats.org/officeDocument/2006/math" xmlns:v="urn:schemas-microsoft-com:vml" xmlns:wp14="http://schemas.microsoft.com/office/word/2010/wordprocessingDrawing" xmlns:wp="http://schemas.openxmlformats.org/drawingml/2006/wordprocessingDrawing" xmlns:w10="urn:schemas-microsoft-com:office:word" xmlns:w="http://schemas.openxmlformats.org/wordprocessingml/2006/main" xmlns:w14="http://schemas.microsoft.com/office/word/2010/wordml" xmlns:w15="http://schemas.microsoft.com/office/word/2012/wordml" xmlns:wpg="http://schemas.microsoft.com/office/word/2010/wordprocessingGroup" xmlns:wpi="http://schemas.microsoft.com/office/word/2010/wordprocessingInk" xmlns:wne="http://schemas.microsoft.com/office/word/2006/wordml" xmlns:wps="http://schemas.microsoft.com/office/word/2010/wordprocessingShape" mc:Ignorable="w14 w15 wp14">
   <w:p>
     <w:pPr>
-      <w:pStyle w:val="a5"/>
+      <w:pStyle w:val="Footer"/>
     </w:pPr>
     <w:r>
       <w:rPr>
@@ -2939,7 +2940,7 @@
             </wp:anchor>
           </w:drawing>
         </mc:Choice>
-        <mc:Fallback>
+        <mc:Fallback xmlns:w16se="http://schemas.microsoft.com/office/word/2015/wordml/symex" xmlns:w16sdtdh="http://schemas.microsoft.com/office/word/2020/wordml/sdtdatahash" xmlns:w16="http://schemas.microsoft.com/office/word/2018/wordml" xmlns:w16cid="http://schemas.microsoft.com/office/word/2016/wordml/cid" xmlns:w16cex="http://schemas.microsoft.com/office/word/2018/wordml/cex" xmlns:oel="http://schemas.microsoft.com/office/2019/extlst" xmlns:am3d="http://schemas.microsoft.com/office/drawing/2017/model3d" xmlns:aink="http://schemas.microsoft.com/office/drawing/2016/ink" xmlns:cx8="http://schemas.microsoft.com/office/drawing/2016/5/14/chartex" xmlns:cx7="http://schemas.microsoft.com/office/drawing/2016/5/13/chartex" xmlns:cx6="http://schemas.microsoft.com/office/drawing/2016/5/12/chartex" xmlns:cx5="http://schemas.microsoft.com/office/drawing/2016/5/11/chartex" xmlns:cx4="http://schemas.microsoft.com/office/drawing/2016/5/10/chartex" xmlns:cx3="http://schemas.microsoft.com/office/drawing/2016/5/9/chartex" xmlns:cx2="http://schemas.microsoft.com/office/drawing/2015/10/21/chartex" xmlns:cx1="http://schemas.microsoft.com/office/drawing/2015/9/8/chartex" xmlns:cx="http://schemas.microsoft.com/office/drawing/2014/chartex">
           <w:pict>
             <v:shapetype w14:anchorId="75278534" id="_x0000_t202" coordsize="21600,21600" o:spt="202" path="m,l,21600r21600,l21600,xe">
               <v:stroke joinstyle="miter"/>
@@ -3025,7 +3026,7 @@
                               <w:szCs w:val="17"/>
                             </w:rPr>
                           </w:pPr>
-                          <w:bookmarkStart w:id="0" w:name="_Hlk24191091"/>
+                          <w:bookmarkStart w:id="1" w:name="_Hlk24191091"/>
                           <w:r>
                             <w:rPr>
                               <w:sz w:val="17"/>
@@ -3052,7 +3053,7 @@
                           <w:hyperlink r:id="rId1" w:history="1">
                             <w:r>
                               <w:rPr>
-                                <w:rStyle w:val="a9"/>
+                                <w:rStyle w:val="Hyperlink"/>
                                 <w:color w:val="0882DE"/>
                                 <w:sz w:val="17"/>
                                 <w:szCs w:val="17"/>
@@ -3152,7 +3153,7 @@
                             <w:t>.</w:t>
                           </w:r>
                         </w:p>
-                        <w:bookmarkEnd w:id="0"/>
+                        <w:bookmarkEnd w:id="1"/>
                         <w:p>
                           <w:pPr>
                             <w:spacing w:line="240" w:lineRule="auto"/>
@@ -3381,7 +3382,7 @@
                                               <a14:useLocalDpi xmlns:a14="http://schemas.microsoft.com/office/drawing/2010/main" val="0"/>
                                             </a:ext>
                                             <a:ext uri="{837473B0-CC2E-450A-ABE3-18F120FF3D39}">
-                                              <a1611:picAttrSrcUrl xmlns:a1611="http://schemas.microsoft.com/office/drawing/2016/11/main" r:id="rId9"/>
+                                              <a1611:picAttrSrcUrl xmlns:a1611="http://schemas.microsoft.com/office/drawing/2016/11/main" xmlns:w16se="http://schemas.microsoft.com/office/word/2015/wordml/symex" xmlns:w16sdtdh="http://schemas.microsoft.com/office/word/2020/wordml/sdtdatahash" xmlns:w16="http://schemas.microsoft.com/office/word/2018/wordml" xmlns:w16cid="http://schemas.microsoft.com/office/word/2016/wordml/cid" xmlns:w16cex="http://schemas.microsoft.com/office/word/2018/wordml/cex" xmlns:w="http://schemas.openxmlformats.org/wordprocessingml/2006/main" xmlns:w10="urn:schemas-microsoft-com:office:word" xmlns:v="urn:schemas-microsoft-com:vml" xmlns:oel="http://schemas.microsoft.com/office/2019/extlst" xmlns:o="urn:schemas-microsoft-com:office:office" xmlns:am3d="http://schemas.microsoft.com/office/drawing/2017/model3d" xmlns:aink="http://schemas.microsoft.com/office/drawing/2016/ink" xmlns:cx8="http://schemas.microsoft.com/office/drawing/2016/5/14/chartex" xmlns:cx7="http://schemas.microsoft.com/office/drawing/2016/5/13/chartex" xmlns:cx6="http://schemas.microsoft.com/office/drawing/2016/5/12/chartex" xmlns:cx5="http://schemas.microsoft.com/office/drawing/2016/5/11/chartex" xmlns:cx4="http://schemas.microsoft.com/office/drawing/2016/5/10/chartex" xmlns:cx3="http://schemas.microsoft.com/office/drawing/2016/5/9/chartex" xmlns:cx2="http://schemas.microsoft.com/office/drawing/2015/10/21/chartex" xmlns:cx1="http://schemas.microsoft.com/office/drawing/2015/9/8/chartex" xmlns:cx="http://schemas.microsoft.com/office/drawing/2014/chartex" xmlns="" r:id="rId9"/>
                                             </a:ext>
                                           </a:extLst>
                                         </a:blip>
@@ -3721,7 +3722,7 @@
             </wp:anchor>
           </w:drawing>
         </mc:Choice>
-        <mc:Fallback>
+        <mc:Fallback xmlns:w16se="http://schemas.microsoft.com/office/word/2015/wordml/symex" xmlns:w16sdtdh="http://schemas.microsoft.com/office/word/2020/wordml/sdtdatahash" xmlns:w16="http://schemas.microsoft.com/office/word/2018/wordml" xmlns:w16cid="http://schemas.microsoft.com/office/word/2016/wordml/cid" xmlns:w16cex="http://schemas.microsoft.com/office/word/2018/wordml/cex" xmlns:oel="http://schemas.microsoft.com/office/2019/extlst" xmlns:am3d="http://schemas.microsoft.com/office/drawing/2017/model3d" xmlns:aink="http://schemas.microsoft.com/office/drawing/2016/ink" xmlns:cx8="http://schemas.microsoft.com/office/drawing/2016/5/14/chartex" xmlns:cx7="http://schemas.microsoft.com/office/drawing/2016/5/13/chartex" xmlns:cx6="http://schemas.microsoft.com/office/drawing/2016/5/12/chartex" xmlns:cx5="http://schemas.microsoft.com/office/drawing/2016/5/11/chartex" xmlns:cx4="http://schemas.microsoft.com/office/drawing/2016/5/10/chartex" xmlns:cx3="http://schemas.microsoft.com/office/drawing/2016/5/9/chartex" xmlns:cx2="http://schemas.microsoft.com/office/drawing/2015/10/21/chartex" xmlns:cx1="http://schemas.microsoft.com/office/drawing/2015/9/8/chartex" xmlns:cx="http://schemas.microsoft.com/office/drawing/2014/chartex">
           <w:pict>
             <v:shape w14:anchorId="082E0757" id="Text Box 16" o:spid="_x0000_s1027" type="#_x0000_t202" style="position:absolute;margin-left:109pt;margin-top:7pt;width:411.4pt;height:40.45pt;z-index:251657216;visibility:visible;mso-wrap-style:square;mso-width-percent:0;mso-height-percent:0;mso-wrap-distance-left:9pt;mso-wrap-distance-top:0;mso-wrap-distance-right:9pt;mso-wrap-distance-bottom:0;mso-position-horizontal:absolute;mso-position-horizontal-relative:text;mso-position-vertical:absolute;mso-position-vertical-relative:text;mso-width-percent:0;mso-height-percent:0;mso-width-relative:page;mso-height-relative:page;v-text-anchor:top" o:gfxdata="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" filled="f" stroked="f">
               <v:textbox inset=".5mm,1.2mm,.5mm,.5mm">
@@ -3899,7 +3900,7 @@
                                   </pic:cNvPicPr>
                                 </pic:nvPicPr>
                                 <pic:blipFill>
-                                  <a:blip r:embed="rId2">
+                                  <a:blip r:embed="rId21">
                                     <a:extLst>
                                       <a:ext uri="{28A0092B-C50C-407E-A947-70E740481C1C}">
                                         <a14:useLocalDpi xmlns:a14="http://schemas.microsoft.com/office/drawing/2010/main" val="0"/>
@@ -3948,7 +3949,7 @@
                           <wp:extent cx="180000" cy="180000"/>
                           <wp:effectExtent l="0" t="0" r="0" b="0"/>
                           <wp:docPr id="2" name="Picture 2">
-                            <a:hlinkClick xmlns:a="http://schemas.openxmlformats.org/drawingml/2006/main" r:id="rId3"/>
+                            <a:hlinkClick xmlns:a="http://schemas.openxmlformats.org/drawingml/2006/main" r:id="rId22"/>
                           </wp:docPr>
                           <wp:cNvGraphicFramePr>
                             <a:graphicFrameLocks xmlns:a="http://schemas.openxmlformats.org/drawingml/2006/main" noChangeAspect="1"/>
@@ -3958,14 +3959,14 @@
                               <pic:pic xmlns:pic="http://schemas.openxmlformats.org/drawingml/2006/picture">
                                 <pic:nvPicPr>
                                   <pic:cNvPr id="2" name="Picture 2">
-                                    <a:hlinkClick r:id="rId3"/>
+                                    <a:hlinkClick r:id="rId22"/>
                                   </pic:cNvPr>
                                   <pic:cNvPicPr>
                                     <a:picLocks noChangeAspect="1" noChangeArrowheads="1"/>
                                   </pic:cNvPicPr>
                                 </pic:nvPicPr>
                                 <pic:blipFill>
-                                  <a:blip r:embed="rId4">
+                                  <a:blip r:embed="rId23">
                                     <a:extLst>
                                       <a:ext uri="{28A0092B-C50C-407E-A947-70E740481C1C}">
                                         <a14:useLocalDpi xmlns:a14="http://schemas.microsoft.com/office/drawing/2010/main" val="0"/>
@@ -4014,7 +4015,7 @@
                           <wp:extent cx="180000" cy="180000"/>
                           <wp:effectExtent l="0" t="0" r="0" b="0"/>
                           <wp:docPr id="5" name="Picture 5">
-                            <a:hlinkClick xmlns:a="http://schemas.openxmlformats.org/drawingml/2006/main" r:id="rId5"/>
+                            <a:hlinkClick xmlns:a="http://schemas.openxmlformats.org/drawingml/2006/main" r:id="rId24"/>
                           </wp:docPr>
                           <wp:cNvGraphicFramePr>
                             <a:graphicFrameLocks xmlns:a="http://schemas.openxmlformats.org/drawingml/2006/main" noChangeAspect="1"/>
@@ -4024,12 +4025,12 @@
                               <pic:pic xmlns:pic="http://schemas.openxmlformats.org/drawingml/2006/picture">
                                 <pic:nvPicPr>
                                   <pic:cNvPr id="5" name="Picture 5">
-                                    <a:hlinkClick r:id="rId5"/>
+                                    <a:hlinkClick r:id="rId24"/>
                                   </pic:cNvPr>
                                   <pic:cNvPicPr/>
                                 </pic:nvPicPr>
                                 <pic:blipFill>
-                                  <a:blip r:embed="rId6"/>
+                                  <a:blip r:embed="rId25"/>
                                   <a:stretch>
                                     <a:fillRect/>
                                   </a:stretch>
@@ -4067,7 +4068,7 @@
                           <wp:extent cx="180000" cy="180000"/>
                           <wp:effectExtent l="0" t="0" r="0" b="0"/>
                           <wp:docPr id="20" name="Picture 20">
-                            <a:hlinkClick xmlns:a="http://schemas.openxmlformats.org/drawingml/2006/main" r:id="rId7"/>
+                            <a:hlinkClick xmlns:a="http://schemas.openxmlformats.org/drawingml/2006/main" r:id="rId26"/>
                           </wp:docPr>
                           <wp:cNvGraphicFramePr>
                             <a:graphicFrameLocks xmlns:a="http://schemas.openxmlformats.org/drawingml/2006/main" noChangeAspect="1"/>
@@ -4077,14 +4078,14 @@
                               <pic:pic xmlns:pic="http://schemas.openxmlformats.org/drawingml/2006/picture">
                                 <pic:nvPicPr>
                                   <pic:cNvPr id="20" name="Picture 20">
-                                    <a:hlinkClick r:id="rId7"/>
+                                    <a:hlinkClick r:id="rId26"/>
                                   </pic:cNvPr>
                                   <pic:cNvPicPr>
                                     <a:picLocks noChangeAspect="1" noChangeArrowheads="1"/>
                                   </pic:cNvPicPr>
                                 </pic:nvPicPr>
                                 <pic:blipFill>
-                                  <a:blip r:embed="rId8">
+                                  <a:blip r:embed="rId27">
                                     <a:extLst>
                                       <a:ext uri="{28A0092B-C50C-407E-A947-70E740481C1C}">
                                         <a14:useLocalDpi xmlns:a14="http://schemas.microsoft.com/office/drawing/2010/main" val="0"/>
@@ -4136,7 +4137,7 @@
                           <wp:extent cx="180000" cy="180000"/>
                           <wp:effectExtent l="0" t="0" r="0" b="0"/>
                           <wp:docPr id="7" name="Picture 7">
-                            <a:hlinkClick xmlns:a="http://schemas.openxmlformats.org/drawingml/2006/main" r:id="rId10"/>
+                            <a:hlinkClick xmlns:a="http://schemas.openxmlformats.org/drawingml/2006/main" r:id="rId28"/>
                           </wp:docPr>
                           <wp:cNvGraphicFramePr>
                             <a:graphicFrameLocks xmlns:a="http://schemas.openxmlformats.org/drawingml/2006/main" noChangeAspect="1"/>
@@ -4146,12 +4147,12 @@
                               <pic:pic xmlns:pic="http://schemas.openxmlformats.org/drawingml/2006/picture">
                                 <pic:nvPicPr>
                                   <pic:cNvPr id="7" name="Picture 7">
-                                    <a:hlinkClick r:id="rId10"/>
+                                    <a:hlinkClick r:id="rId28"/>
                                   </pic:cNvPr>
                                   <pic:cNvPicPr/>
                                 </pic:nvPicPr>
                                 <pic:blipFill>
-                                  <a:blip r:embed="rId11"/>
+                                  <a:blip r:embed="rId29"/>
                                   <a:stretch>
                                     <a:fillRect/>
                                   </a:stretch>
@@ -4189,7 +4190,7 @@
                           <wp:extent cx="180000" cy="180000"/>
                           <wp:effectExtent l="0" t="0" r="0" b="0"/>
                           <wp:docPr id="17" name="Picture 17">
-                            <a:hlinkClick xmlns:a="http://schemas.openxmlformats.org/drawingml/2006/main" r:id="rId12"/>
+                            <a:hlinkClick xmlns:a="http://schemas.openxmlformats.org/drawingml/2006/main" r:id="rId30"/>
                           </wp:docPr>
                           <wp:cNvGraphicFramePr>
                             <a:graphicFrameLocks xmlns:a="http://schemas.openxmlformats.org/drawingml/2006/main" noChangeAspect="1"/>
@@ -4199,12 +4200,12 @@
                               <pic:pic xmlns:pic="http://schemas.openxmlformats.org/drawingml/2006/picture">
                                 <pic:nvPicPr>
                                   <pic:cNvPr id="17" name="Picture 17">
-                                    <a:hlinkClick r:id="rId12"/>
+                                    <a:hlinkClick r:id="rId30"/>
                                   </pic:cNvPr>
                                   <pic:cNvPicPr/>
                                 </pic:nvPicPr>
                                 <pic:blipFill>
-                                  <a:blip r:embed="rId13"/>
+                                  <a:blip r:embed="rId31"/>
                                   <a:stretch>
                                     <a:fillRect/>
                                   </a:stretch>
@@ -4242,7 +4243,7 @@
                           <wp:extent cx="180000" cy="180000"/>
                           <wp:effectExtent l="0" t="0" r="0" b="0"/>
                           <wp:docPr id="21" name="Picture 21">
-                            <a:hlinkClick xmlns:a="http://schemas.openxmlformats.org/drawingml/2006/main" r:id="rId14"/>
+                            <a:hlinkClick xmlns:a="http://schemas.openxmlformats.org/drawingml/2006/main" r:id="rId32"/>
                           </wp:docPr>
                           <wp:cNvGraphicFramePr>
                             <a:graphicFrameLocks xmlns:a="http://schemas.openxmlformats.org/drawingml/2006/main" noChangeAspect="1"/>
@@ -4252,14 +4253,14 @@
                               <pic:pic xmlns:pic="http://schemas.openxmlformats.org/drawingml/2006/picture">
                                 <pic:nvPicPr>
                                   <pic:cNvPr id="21" name="Picture 21">
-                                    <a:hlinkClick r:id="rId14"/>
+                                    <a:hlinkClick r:id="rId32"/>
                                   </pic:cNvPr>
                                   <pic:cNvPicPr>
                                     <a:picLocks noChangeAspect="1" noChangeArrowheads="1"/>
                                   </pic:cNvPicPr>
                                 </pic:nvPicPr>
                                 <pic:blipFill rotWithShape="1">
-                                  <a:blip r:embed="rId15">
+                                  <a:blip r:embed="rId33">
                                     <a:extLst>
                                       <a:ext uri="{28A0092B-C50C-407E-A947-70E740481C1C}">
                                         <a14:useLocalDpi xmlns:a14="http://schemas.microsoft.com/office/drawing/2010/main" val="0"/>
@@ -4311,7 +4312,7 @@
                           <wp:extent cx="180000" cy="180000"/>
                           <wp:effectExtent l="0" t="0" r="0" b="0"/>
                           <wp:docPr id="22" name="Picture 22">
-                            <a:hlinkClick xmlns:a="http://schemas.openxmlformats.org/drawingml/2006/main" r:id="rId16"/>
+                            <a:hlinkClick xmlns:a="http://schemas.openxmlformats.org/drawingml/2006/main" r:id="rId34"/>
                           </wp:docPr>
                           <wp:cNvGraphicFramePr>
                             <a:graphicFrameLocks xmlns:a="http://schemas.openxmlformats.org/drawingml/2006/main" noChangeAspect="1"/>
@@ -4321,14 +4322,14 @@
                               <pic:pic xmlns:pic="http://schemas.openxmlformats.org/drawingml/2006/picture">
                                 <pic:nvPicPr>
                                   <pic:cNvPr id="22" name="Picture 22">
-                                    <a:hlinkClick r:id="rId16"/>
+                                    <a:hlinkClick r:id="rId34"/>
                                   </pic:cNvPr>
                                   <pic:cNvPicPr>
                                     <a:picLocks noChangeAspect="1" noChangeArrowheads="1"/>
                                   </pic:cNvPicPr>
                                 </pic:nvPicPr>
                                 <pic:blipFill>
-                                  <a:blip r:embed="rId17">
+                                  <a:blip r:embed="rId35">
                                     <a:extLst>
                                       <a:ext uri="{28A0092B-C50C-407E-A947-70E740481C1C}">
                                         <a14:useLocalDpi xmlns:a14="http://schemas.microsoft.com/office/drawing/2010/main" val="0"/>
@@ -4377,7 +4378,7 @@
                           <wp:extent cx="180000" cy="180000"/>
                           <wp:effectExtent l="0" t="0" r="0" b="0"/>
                           <wp:docPr id="23" name="Picture 23">
-                            <a:hlinkClick xmlns:a="http://schemas.openxmlformats.org/drawingml/2006/main" r:id="rId18"/>
+                            <a:hlinkClick xmlns:a="http://schemas.openxmlformats.org/drawingml/2006/main" r:id="rId36"/>
                           </wp:docPr>
                           <wp:cNvGraphicFramePr>
                             <a:graphicFrameLocks xmlns:a="http://schemas.openxmlformats.org/drawingml/2006/main" noChangeAspect="1"/>
@@ -4387,12 +4388,12 @@
                               <pic:pic xmlns:pic="http://schemas.openxmlformats.org/drawingml/2006/picture">
                                 <pic:nvPicPr>
                                   <pic:cNvPr id="23" name="Picture 23">
-                                    <a:hlinkClick r:id="rId18"/>
+                                    <a:hlinkClick r:id="rId36"/>
                                   </pic:cNvPr>
                                   <pic:cNvPicPr/>
                                 </pic:nvPicPr>
                                 <pic:blipFill>
-                                  <a:blip r:embed="rId19"/>
+                                  <a:blip r:embed="rId37"/>
                                   <a:stretch>
                                     <a:fillRect/>
                                   </a:stretch>
@@ -4437,7 +4438,7 @@
           <wp:effectExtent l="0" t="0" r="0" b="5715"/>
           <wp:wrapSquare wrapText="bothSides"/>
           <wp:docPr id="1" name="Picture 1">
-            <a:hlinkClick xmlns:a="http://schemas.openxmlformats.org/drawingml/2006/main" r:id="rId20"/>
+            <a:hlinkClick xmlns:a="http://schemas.openxmlformats.org/drawingml/2006/main" r:id="rId1"/>
           </wp:docPr>
           <wp:cNvGraphicFramePr>
             <a:graphicFrameLocks xmlns:a="http://schemas.openxmlformats.org/drawingml/2006/main" noChangeAspect="1"/>
@@ -4447,14 +4448,14 @@
               <pic:pic xmlns:pic="http://schemas.openxmlformats.org/drawingml/2006/picture">
                 <pic:nvPicPr>
                   <pic:cNvPr id="1" name="Picture 1">
-                    <a:hlinkClick r:id="rId20"/>
+                    <a:hlinkClick r:id="rId1"/>
                   </pic:cNvPr>
                   <pic:cNvPicPr>
                     <a:picLocks noChangeAspect="1" noChangeArrowheads="1"/>
                   </pic:cNvPicPr>
                 </pic:nvPicPr>
                 <pic:blipFill>
-                  <a:blip r:embed="rId21">
+                  <a:blip r:embed="rId38">
                     <a:extLst>
                       <a:ext uri="{28A0092B-C50C-407E-A947-70E740481C1C}">
                         <a14:useLocalDpi xmlns:a14="http://schemas.microsoft.com/office/drawing/2010/main" val="0"/>
@@ -4556,7 +4557,7 @@
             </wp:anchor>
           </w:drawing>
         </mc:Choice>
-        <mc:Fallback xmlns:w16du="http://schemas.microsoft.com/office/word/2023/wordml/word16du">
+        <mc:Fallback xmlns:w16du="http://schemas.microsoft.com/office/word/2023/wordml/word16du" xmlns:w16se="http://schemas.microsoft.com/office/word/2015/wordml/symex" xmlns:w16sdtdh="http://schemas.microsoft.com/office/word/2020/wordml/sdtdatahash" xmlns:w16="http://schemas.microsoft.com/office/word/2018/wordml" xmlns:w16cid="http://schemas.microsoft.com/office/word/2016/wordml/cid" xmlns:w16cex="http://schemas.microsoft.com/office/word/2018/wordml/cex" xmlns:oel="http://schemas.microsoft.com/office/2019/extlst" xmlns:am3d="http://schemas.microsoft.com/office/drawing/2017/model3d" xmlns:aink="http://schemas.microsoft.com/office/drawing/2016/ink" xmlns:cx8="http://schemas.microsoft.com/office/drawing/2016/5/14/chartex" xmlns:cx7="http://schemas.microsoft.com/office/drawing/2016/5/13/chartex" xmlns:cx6="http://schemas.microsoft.com/office/drawing/2016/5/12/chartex" xmlns:cx5="http://schemas.microsoft.com/office/drawing/2016/5/11/chartex" xmlns:cx4="http://schemas.microsoft.com/office/drawing/2016/5/10/chartex" xmlns:cx3="http://schemas.microsoft.com/office/drawing/2016/5/9/chartex" xmlns:cx2="http://schemas.microsoft.com/office/drawing/2015/10/21/chartex" xmlns:cx1="http://schemas.microsoft.com/office/drawing/2015/9/8/chartex" xmlns:cx="http://schemas.microsoft.com/office/drawing/2014/chartex">
           <w:pict>
             <v:line w14:anchorId="10C0C078" id="Straight Connector 19" o:spid="_x0000_s1026" style="position:absolute;flip:y;z-index:251622400;visibility:visible;mso-wrap-style:square;mso-width-percent:0;mso-height-percent:0;mso-wrap-distance-left:9pt;mso-wrap-distance-top:-3e-5mm;mso-wrap-distance-right:9pt;mso-wrap-distance-bottom:-3e-5mm;mso-position-horizontal:absolute;mso-position-horizontal-relative:text;mso-position-vertical:absolute;mso-position-vertical-relative:text;mso-width-percent:0;mso-height-percent:0;mso-width-relative:page;mso-height-relative:page" from="-.1pt,5.2pt" to="520.7pt,5.2pt" o:gfxdata="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" strokecolor="#974706 [1609]" strokeweight="1pt">
               <v:stroke endcap="round"/>
@@ -4667,7 +4668,7 @@
                               <w:sz w:val="18"/>
                               <w:szCs w:val="18"/>
                             </w:rPr>
-                            <w:t>6</w:t>
+                            <w:t>8</w:t>
                           </w:r>
                           <w:r>
                             <w:rPr>
@@ -4683,16 +4684,31 @@
                             </w:rPr>
                             <w:t xml:space="preserve"> of </w:t>
                           </w:r>
-                          <w:fldSimple w:instr=" NUMPAGES   \* MERGEFORMAT ">
-                            <w:r>
-                              <w:rPr>
-                                <w:noProof/>
-                                <w:sz w:val="18"/>
-                                <w:szCs w:val="18"/>
-                              </w:rPr>
-                              <w:t>7</w:t>
-                            </w:r>
-                          </w:fldSimple>
+                          <w:r>
+                            <w:fldChar w:fldCharType="begin"/>
+                          </w:r>
+                          <w:r>
+                            <w:instrText xml:space="preserve"> NUMPAGES   \* MERGEFORMAT </w:instrText>
+                          </w:r>
+                          <w:r>
+                            <w:fldChar w:fldCharType="separate"/>
+                          </w:r>
+                          <w:r>
+                            <w:rPr>
+                              <w:noProof/>
+                              <w:sz w:val="18"/>
+                              <w:szCs w:val="18"/>
+                            </w:rPr>
+                            <w:t>8</w:t>
+                          </w:r>
+                          <w:r>
+                            <w:rPr>
+                              <w:noProof/>
+                              <w:sz w:val="18"/>
+                              <w:szCs w:val="18"/>
+                            </w:rPr>
+                            <w:fldChar w:fldCharType="end"/>
+                          </w:r>
                         </w:p>
                       </w:txbxContent>
                     </wps:txbx>
@@ -4716,7 +4732,12 @@
         </mc:Choice>
         <mc:Fallback>
           <w:pict>
-            <v:shape w14:anchorId="04D67D7D" id="Text Box 4" o:spid="_x0000_s1028" type="#_x0000_t202" style="position:absolute;margin-left:444.65pt;margin-top:26.95pt;width:70.9pt;height:15.9pt;z-index:251663360;visibility:visible;mso-wrap-style:square;mso-width-percent:0;mso-height-percent:0;mso-wrap-distance-left:9pt;mso-wrap-distance-top:0;mso-wrap-distance-right:9pt;mso-wrap-distance-bottom:0;mso-position-horizontal:absolute;mso-position-horizontal-relative:text;mso-position-vertical:absolute;mso-position-vertical-relative:text;mso-width-percent:0;mso-height-percent:0;mso-width-relative:page;mso-height-relative:page;v-text-anchor:middle" o:gfxdata="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" filled="f" stroked="f" strokeweight=".5pt">
+            <v:shapetype w14:anchorId="04D67D7D" id="_x0000_t202" coordsize="21600,21600" o:spt="202" path="m,l,21600r21600,l21600,xe">
+              <v:stroke joinstyle="miter"/>
+              <v:path gradientshapeok="t" o:connecttype="rect"/>
+            </v:shapetype>
+            <v:shape id="Text Box 4" o:spid="_x0000_s1028" type="#_x0000_t202" style="position:absolute;margin-left:444.65pt;margin-top:26.95pt;width:70.9pt;height:15.9pt;z-index:251663360;visibility:visible;mso-wrap-style:square;mso-width-percent:0;mso-height-percent:0;mso-wrap-distance-left:9pt;mso-wrap-distance-top:0;mso-wrap-distance-right:9pt;mso-wrap-distance-bottom:0;mso-position-horizontal:absolute;mso-position-horizontal-relative:text;mso-position-vertical:absolute;mso-position-vertical-relative:text;mso-width-percent:0;mso-height-percent:0;mso-width-relative:page;mso-height-relative:page;v-text-anchor:middle" o:gfxdata="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" filled="f" stroked="f" strokeweight=".5pt">
+              <v:path arrowok="t"/>
               <v:textbox inset="0,0,0,0">
                 <w:txbxContent>
                   <w:p>
@@ -4762,7 +4783,7 @@
                         <w:sz w:val="18"/>
                         <w:szCs w:val="18"/>
                       </w:rPr>
-                      <w:t>6</w:t>
+                      <w:t>8</w:t>
                     </w:r>
                     <w:r>
                       <w:rPr>
@@ -4778,16 +4799,31 @@
                       </w:rPr>
                       <w:t xml:space="preserve"> of </w:t>
                     </w:r>
-                    <w:fldSimple w:instr=" NUMPAGES   \* MERGEFORMAT ">
-                      <w:r>
-                        <w:rPr>
-                          <w:noProof/>
-                          <w:sz w:val="18"/>
-                          <w:szCs w:val="18"/>
-                        </w:rPr>
-                        <w:t>7</w:t>
-                      </w:r>
-                    </w:fldSimple>
+                    <w:r>
+                      <w:fldChar w:fldCharType="begin"/>
+                    </w:r>
+                    <w:r>
+                      <w:instrText xml:space="preserve"> NUMPAGES   \* MERGEFORMAT </w:instrText>
+                    </w:r>
+                    <w:r>
+                      <w:fldChar w:fldCharType="separate"/>
+                    </w:r>
+                    <w:r>
+                      <w:rPr>
+                        <w:noProof/>
+                        <w:sz w:val="18"/>
+                        <w:szCs w:val="18"/>
+                      </w:rPr>
+                      <w:t>8</w:t>
+                    </w:r>
+                    <w:r>
+                      <w:rPr>
+                        <w:noProof/>
+                        <w:sz w:val="18"/>
+                        <w:szCs w:val="18"/>
+                      </w:rPr>
+                      <w:fldChar w:fldCharType="end"/>
+                    </w:r>
                   </w:p>
                 </w:txbxContent>
               </v:textbox>
@@ -4801,7 +4837,7 @@
 </file>
 
 <file path=word/footnotes.xml><?xml version="1.0" encoding="utf-8"?>
-<w:footnotes xmlns:wpc="http://schemas.microsoft.com/office/word/2010/wordprocessingCanvas" xmlns:cx="http://schemas.microsoft.com/office/drawing/2014/chartex" xmlns:cx1="http://schemas.microsoft.com/office/drawing/2015/9/8/chartex" xmlns:cx2="http://schemas.microsoft.com/office/drawing/2015/10/21/chartex" xmlns:cx3="http://schemas.microsoft.com/office/drawing/2016/5/9/chartex" xmlns:cx4="http://schemas.microsoft.com/office/drawing/2016/5/10/chartex" xmlns:cx5="http://schemas.microsoft.com/office/drawing/2016/5/11/chartex" xmlns:cx6="http://schemas.microsoft.com/office/drawing/2016/5/12/chartex" xmlns:cx7="http://schemas.microsoft.com/office/drawing/2016/5/13/chartex" xmlns:cx8="http://schemas.microsoft.com/office/drawing/2016/5/14/chartex" xmlns:mc="http://schemas.openxmlformats.org/markup-compatibility/2006" xmlns:aink="http://schemas.microsoft.com/office/drawing/2016/ink" xmlns:am3d="http://schemas.microsoft.com/office/drawing/2017/model3d" xmlns:o="urn:schemas-microsoft-com:office:office" xmlns:oel="http://schemas.microsoft.com/office/2019/extlst" xmlns:r="http://schemas.openxmlformats.org/officeDocument/2006/relationships" xmlns:m="http://schemas.openxmlformats.org/officeDocument/2006/math" xmlns:v="urn:schemas-microsoft-com:vml" xmlns:wp14="http://schemas.microsoft.com/office/word/2010/wordprocessingDrawing" xmlns:wp="http://schemas.openxmlformats.org/drawingml/2006/wordprocessingDrawing" xmlns:w10="urn:schemas-microsoft-com:office:word" xmlns:w="http://schemas.openxmlformats.org/wordprocessingml/2006/main" xmlns:w14="http://schemas.microsoft.com/office/word/2010/wordml" xmlns:w15="http://schemas.microsoft.com/office/word/2012/wordml" xmlns:w16cex="http://schemas.microsoft.com/office/word/2018/wordml/cex" xmlns:w16cid="http://schemas.microsoft.com/office/word/2016/wordml/cid" xmlns:w16="http://schemas.microsoft.com/office/word/2018/wordml" xmlns:w16sdtdh="http://schemas.microsoft.com/office/word/2020/wordml/sdtdatahash" xmlns:w16se="http://schemas.microsoft.com/office/word/2015/wordml/symex" xmlns:wpg="http://schemas.microsoft.com/office/word/2010/wordprocessingGroup" xmlns:wpi="http://schemas.microsoft.com/office/word/2010/wordprocessingInk" xmlns:wne="http://schemas.microsoft.com/office/word/2006/wordml" xmlns:wps="http://schemas.microsoft.com/office/word/2010/wordprocessingShape" mc:Ignorable="w14 w15 w16se w16cid w16 w16cex w16sdtdh wp14">
+<w:footnotes xmlns:wpc="http://schemas.microsoft.com/office/word/2010/wordprocessingCanvas" xmlns:mc="http://schemas.openxmlformats.org/markup-compatibility/2006" xmlns:o="urn:schemas-microsoft-com:office:office" xmlns:r="http://schemas.openxmlformats.org/officeDocument/2006/relationships" xmlns:m="http://schemas.openxmlformats.org/officeDocument/2006/math" xmlns:v="urn:schemas-microsoft-com:vml" xmlns:wp14="http://schemas.microsoft.com/office/word/2010/wordprocessingDrawing" xmlns:wp="http://schemas.openxmlformats.org/drawingml/2006/wordprocessingDrawing" xmlns:w10="urn:schemas-microsoft-com:office:word" xmlns:w="http://schemas.openxmlformats.org/wordprocessingml/2006/main" xmlns:w14="http://schemas.microsoft.com/office/word/2010/wordml" xmlns:w15="http://schemas.microsoft.com/office/word/2012/wordml" xmlns:wpg="http://schemas.microsoft.com/office/word/2010/wordprocessingGroup" xmlns:wpi="http://schemas.microsoft.com/office/word/2010/wordprocessingInk" xmlns:wne="http://schemas.microsoft.com/office/word/2006/wordml" xmlns:wps="http://schemas.microsoft.com/office/word/2010/wordprocessingShape" mc:Ignorable="w14 w15 wp14">
   <w:footnote w:type="separator" w:id="-1">
     <w:p>
       <w:pPr>
@@ -4826,10 +4862,10 @@
 </file>
 
 <file path=word/header1.xml><?xml version="1.0" encoding="utf-8"?>
-<w:hdr xmlns:wpc="http://schemas.microsoft.com/office/word/2010/wordprocessingCanvas" xmlns:cx="http://schemas.microsoft.com/office/drawing/2014/chartex" xmlns:cx1="http://schemas.microsoft.com/office/drawing/2015/9/8/chartex" xmlns:cx2="http://schemas.microsoft.com/office/drawing/2015/10/21/chartex" xmlns:cx3="http://schemas.microsoft.com/office/drawing/2016/5/9/chartex" xmlns:cx4="http://schemas.microsoft.com/office/drawing/2016/5/10/chartex" xmlns:cx5="http://schemas.microsoft.com/office/drawing/2016/5/11/chartex" xmlns:cx6="http://schemas.microsoft.com/office/drawing/2016/5/12/chartex" xmlns:cx7="http://schemas.microsoft.com/office/drawing/2016/5/13/chartex" xmlns:cx8="http://schemas.microsoft.com/office/drawing/2016/5/14/chartex" xmlns:mc="http://schemas.openxmlformats.org/markup-compatibility/2006" xmlns:aink="http://schemas.microsoft.com/office/drawing/2016/ink" xmlns:am3d="http://schemas.microsoft.com/office/drawing/2017/model3d" xmlns:o="urn:schemas-microsoft-com:office:office" xmlns:oel="http://schemas.microsoft.com/office/2019/extlst" xmlns:r="http://schemas.openxmlformats.org/officeDocument/2006/relationships" xmlns:m="http://schemas.openxmlformats.org/officeDocument/2006/math" xmlns:v="urn:schemas-microsoft-com:vml" xmlns:wp14="http://schemas.microsoft.com/office/word/2010/wordprocessingDrawing" xmlns:wp="http://schemas.openxmlformats.org/drawingml/2006/wordprocessingDrawing" xmlns:w10="urn:schemas-microsoft-com:office:word" xmlns:w="http://schemas.openxmlformats.org/wordprocessingml/2006/main" xmlns:w14="http://schemas.microsoft.com/office/word/2010/wordml" xmlns:w15="http://schemas.microsoft.com/office/word/2012/wordml" xmlns:w16cex="http://schemas.microsoft.com/office/word/2018/wordml/cex" xmlns:w16cid="http://schemas.microsoft.com/office/word/2016/wordml/cid" xmlns:w16="http://schemas.microsoft.com/office/word/2018/wordml" xmlns:w16sdtdh="http://schemas.microsoft.com/office/word/2020/wordml/sdtdatahash" xmlns:w16se="http://schemas.microsoft.com/office/word/2015/wordml/symex" xmlns:wpg="http://schemas.microsoft.com/office/word/2010/wordprocessingGroup" xmlns:wpi="http://schemas.microsoft.com/office/word/2010/wordprocessingInk" xmlns:wne="http://schemas.microsoft.com/office/word/2006/wordml" xmlns:wps="http://schemas.microsoft.com/office/word/2010/wordprocessingShape" mc:Ignorable="w14 w15 w16se w16cid w16 w16cex w16sdtdh wp14">
+<w:hdr xmlns:wpc="http://schemas.microsoft.com/office/word/2010/wordprocessingCanvas" xmlns:mc="http://schemas.openxmlformats.org/markup-compatibility/2006" xmlns:o="urn:schemas-microsoft-com:office:office" xmlns:r="http://schemas.openxmlformats.org/officeDocument/2006/relationships" xmlns:m="http://schemas.openxmlformats.org/officeDocument/2006/math" xmlns:v="urn:schemas-microsoft-com:vml" xmlns:wp14="http://schemas.microsoft.com/office/word/2010/wordprocessingDrawing" xmlns:wp="http://schemas.openxmlformats.org/drawingml/2006/wordprocessingDrawing" xmlns:w10="urn:schemas-microsoft-com:office:word" xmlns:w="http://schemas.openxmlformats.org/wordprocessingml/2006/main" xmlns:w14="http://schemas.microsoft.com/office/word/2010/wordml" xmlns:w15="http://schemas.microsoft.com/office/word/2012/wordml" xmlns:wpg="http://schemas.microsoft.com/office/word/2010/wordprocessingGroup" xmlns:wpi="http://schemas.microsoft.com/office/word/2010/wordprocessingInk" xmlns:wne="http://schemas.microsoft.com/office/word/2006/wordml" xmlns:wps="http://schemas.microsoft.com/office/word/2010/wordprocessingShape" mc:Ignorable="w14 w15 wp14">
   <w:p>
     <w:pPr>
-      <w:pStyle w:val="a3"/>
+      <w:pStyle w:val="Header"/>
       <w:ind w:hanging="1134"/>
     </w:pPr>
   </w:p>
@@ -4837,8 +4873,8 @@
 </file>
 
 <file path=word/numbering.xml><?xml version="1.0" encoding="utf-8"?>
-<w:numbering xmlns:wpc="http://schemas.microsoft.com/office/word/2010/wordprocessingCanvas" xmlns:cx="http://schemas.microsoft.com/office/drawing/2014/chartex" xmlns:cx1="http://schemas.microsoft.com/office/drawing/2015/9/8/chartex" xmlns:cx2="http://schemas.microsoft.com/office/drawing/2015/10/21/chartex" xmlns:cx3="http://schemas.microsoft.com/office/drawing/2016/5/9/chartex" xmlns:cx4="http://schemas.microsoft.com/office/drawing/2016/5/10/chartex" xmlns:cx5="http://schemas.microsoft.com/office/drawing/2016/5/11/chartex" xmlns:cx6="http://schemas.microsoft.com/office/drawing/2016/5/12/chartex" xmlns:cx7="http://schemas.microsoft.com/office/drawing/2016/5/13/chartex" xmlns:cx8="http://schemas.microsoft.com/office/drawing/2016/5/14/chartex" xmlns:mc="http://schemas.openxmlformats.org/markup-compatibility/2006" xmlns:aink="http://schemas.microsoft.com/office/drawing/2016/ink" xmlns:am3d="http://schemas.microsoft.com/office/drawing/2017/model3d" xmlns:o="urn:schemas-microsoft-com:office:office" xmlns:oel="http://schemas.microsoft.com/office/2019/extlst" xmlns:r="http://schemas.openxmlformats.org/officeDocument/2006/relationships" xmlns:m="http://schemas.openxmlformats.org/officeDocument/2006/math" xmlns:v="urn:schemas-microsoft-com:vml" xmlns:wp14="http://schemas.microsoft.com/office/word/2010/wordprocessingDrawing" xmlns:wp="http://schemas.openxmlformats.org/drawingml/2006/wordprocessingDrawing" xmlns:w10="urn:schemas-microsoft-com:office:word" xmlns:w="http://schemas.openxmlformats.org/wordprocessingml/2006/main" xmlns:w14="http://schemas.microsoft.com/office/word/2010/wordml" xmlns:w15="http://schemas.microsoft.com/office/word/2012/wordml" xmlns:w16cex="http://schemas.microsoft.com/office/word/2018/wordml/cex" xmlns:w16cid="http://schemas.microsoft.com/office/word/2016/wordml/cid" xmlns:w16="http://schemas.microsoft.com/office/word/2018/wordml" xmlns:w16sdtdh="http://schemas.microsoft.com/office/word/2020/wordml/sdtdatahash" xmlns:w16se="http://schemas.microsoft.com/office/word/2015/wordml/symex" xmlns:wpg="http://schemas.microsoft.com/office/word/2010/wordprocessingGroup" xmlns:wpi="http://schemas.microsoft.com/office/word/2010/wordprocessingInk" xmlns:wne="http://schemas.microsoft.com/office/word/2006/wordml" xmlns:wps="http://schemas.microsoft.com/office/word/2010/wordprocessingShape" mc:Ignorable="w14 w15 w16se w16cid w16 w16cex w16sdtdh wp14">
-  <w:abstractNum w:abstractNumId="0" w15:restartNumberingAfterBreak="0">
+<w:numbering xmlns:wpc="http://schemas.microsoft.com/office/word/2010/wordprocessingCanvas" xmlns:mc="http://schemas.openxmlformats.org/markup-compatibility/2006" xmlns:o="urn:schemas-microsoft-com:office:office" xmlns:r="http://schemas.openxmlformats.org/officeDocument/2006/relationships" xmlns:m="http://schemas.openxmlformats.org/officeDocument/2006/math" xmlns:v="urn:schemas-microsoft-com:vml" xmlns:wp14="http://schemas.microsoft.com/office/word/2010/wordprocessingDrawing" xmlns:wp="http://schemas.openxmlformats.org/drawingml/2006/wordprocessingDrawing" xmlns:w10="urn:schemas-microsoft-com:office:word" xmlns:w="http://schemas.openxmlformats.org/wordprocessingml/2006/main" xmlns:w14="http://schemas.microsoft.com/office/word/2010/wordml" xmlns:w15="http://schemas.microsoft.com/office/word/2012/wordml" xmlns:wpg="http://schemas.microsoft.com/office/word/2010/wordprocessingGroup" xmlns:wpi="http://schemas.microsoft.com/office/word/2010/wordprocessingInk" xmlns:wne="http://schemas.microsoft.com/office/word/2006/wordml" xmlns:wps="http://schemas.microsoft.com/office/word/2010/wordprocessingShape" mc:Ignorable="w14 w15 wp14">
+  <w:abstractNum w:abstractNumId="0">
     <w:nsid w:val="04E60920"/>
     <w:multiLevelType w:val="hybridMultilevel"/>
     <w:tmpl w:val="9DB0F662"/>
@@ -4951,7 +4987,7 @@
       </w:rPr>
     </w:lvl>
   </w:abstractNum>
-  <w:abstractNum w:abstractNumId="1" w15:restartNumberingAfterBreak="0">
+  <w:abstractNum w:abstractNumId="1">
     <w:nsid w:val="0BCB1966"/>
     <w:multiLevelType w:val="hybridMultilevel"/>
     <w:tmpl w:val="288856D8"/>
@@ -5064,7 +5100,7 @@
       </w:rPr>
     </w:lvl>
   </w:abstractNum>
-  <w:abstractNum w:abstractNumId="2" w15:restartNumberingAfterBreak="0">
+  <w:abstractNum w:abstractNumId="2">
     <w:nsid w:val="0D150978"/>
     <w:multiLevelType w:val="hybridMultilevel"/>
     <w:tmpl w:val="184A0ED8"/>
@@ -5156,7 +5192,7 @@
       </w:pPr>
     </w:lvl>
   </w:abstractNum>
-  <w:abstractNum w:abstractNumId="3" w15:restartNumberingAfterBreak="0">
+  <w:abstractNum w:abstractNumId="3">
     <w:nsid w:val="11535680"/>
     <w:multiLevelType w:val="hybridMultilevel"/>
     <w:tmpl w:val="0A7EEB34"/>
@@ -5269,7 +5305,7 @@
       </w:rPr>
     </w:lvl>
   </w:abstractNum>
-  <w:abstractNum w:abstractNumId="4" w15:restartNumberingAfterBreak="0">
+  <w:abstractNum w:abstractNumId="4">
     <w:nsid w:val="12D46FE6"/>
     <w:multiLevelType w:val="hybridMultilevel"/>
     <w:tmpl w:val="2E189FDA"/>
@@ -5382,14 +5418,14 @@
       </w:rPr>
     </w:lvl>
   </w:abstractNum>
-  <w:abstractNum w:abstractNumId="5" w15:restartNumberingAfterBreak="0">
+  <w:abstractNum w:abstractNumId="5">
     <w:nsid w:val="13A00DEC"/>
     <w:multiLevelType w:val="hybridMultilevel"/>
     <w:tmpl w:val="A9E40BD8"/>
     <w:lvl w:ilvl="0" w:tplc="A0E28166">
       <w:start w:val="1"/>
       <w:numFmt w:val="decimal"/>
-      <w:pStyle w:val="2"/>
+      <w:pStyle w:val="Heading2"/>
       <w:lvlText w:val="%1."/>
       <w:lvlJc w:val="left"/>
       <w:pPr>
@@ -5469,7 +5505,7 @@
       </w:pPr>
     </w:lvl>
   </w:abstractNum>
-  <w:abstractNum w:abstractNumId="6" w15:restartNumberingAfterBreak="0">
+  <w:abstractNum w:abstractNumId="6">
     <w:nsid w:val="19FC108B"/>
     <w:multiLevelType w:val="hybridMultilevel"/>
     <w:tmpl w:val="5AE21E18"/>
@@ -5582,7 +5618,7 @@
       </w:rPr>
     </w:lvl>
   </w:abstractNum>
-  <w:abstractNum w:abstractNumId="7" w15:restartNumberingAfterBreak="0">
+  <w:abstractNum w:abstractNumId="7">
     <w:nsid w:val="1D3C450D"/>
     <w:multiLevelType w:val="hybridMultilevel"/>
     <w:tmpl w:val="0732809A"/>
@@ -5671,7 +5707,7 @@
       </w:pPr>
     </w:lvl>
   </w:abstractNum>
-  <w:abstractNum w:abstractNumId="8" w15:restartNumberingAfterBreak="0">
+  <w:abstractNum w:abstractNumId="8">
     <w:nsid w:val="1DAD2515"/>
     <w:multiLevelType w:val="hybridMultilevel"/>
     <w:tmpl w:val="9C1E9A04"/>
@@ -5784,7 +5820,7 @@
       </w:rPr>
     </w:lvl>
   </w:abstractNum>
-  <w:abstractNum w:abstractNumId="9" w15:restartNumberingAfterBreak="0">
+  <w:abstractNum w:abstractNumId="9">
     <w:nsid w:val="22CD3F94"/>
     <w:multiLevelType w:val="hybridMultilevel"/>
     <w:tmpl w:val="A044FDFA"/>
@@ -5870,7 +5906,7 @@
       </w:pPr>
     </w:lvl>
   </w:abstractNum>
-  <w:abstractNum w:abstractNumId="10" w15:restartNumberingAfterBreak="0">
+  <w:abstractNum w:abstractNumId="10">
     <w:nsid w:val="23536430"/>
     <w:multiLevelType w:val="hybridMultilevel"/>
     <w:tmpl w:val="88CCA070"/>
@@ -5983,7 +6019,7 @@
       </w:rPr>
     </w:lvl>
   </w:abstractNum>
-  <w:abstractNum w:abstractNumId="11" w15:restartNumberingAfterBreak="0">
+  <w:abstractNum w:abstractNumId="11">
     <w:nsid w:val="23C737F5"/>
     <w:multiLevelType w:val="hybridMultilevel"/>
     <w:tmpl w:val="13202166"/>
@@ -6072,7 +6108,7 @@
       </w:pPr>
     </w:lvl>
   </w:abstractNum>
-  <w:abstractNum w:abstractNumId="12" w15:restartNumberingAfterBreak="0">
+  <w:abstractNum w:abstractNumId="12">
     <w:nsid w:val="253348C0"/>
     <w:multiLevelType w:val="hybridMultilevel"/>
     <w:tmpl w:val="5CC6AF8A"/>
@@ -6160,7 +6196,7 @@
       </w:pPr>
     </w:lvl>
   </w:abstractNum>
-  <w:abstractNum w:abstractNumId="13" w15:restartNumberingAfterBreak="0">
+  <w:abstractNum w:abstractNumId="13">
     <w:nsid w:val="26413526"/>
     <w:multiLevelType w:val="hybridMultilevel"/>
     <w:tmpl w:val="A1B4F3F4"/>
@@ -6246,7 +6282,7 @@
       </w:pPr>
     </w:lvl>
   </w:abstractNum>
-  <w:abstractNum w:abstractNumId="14" w15:restartNumberingAfterBreak="0">
+  <w:abstractNum w:abstractNumId="14">
     <w:nsid w:val="264860D5"/>
     <w:multiLevelType w:val="hybridMultilevel"/>
     <w:tmpl w:val="1F1CB5CE"/>
@@ -6335,7 +6371,7 @@
       </w:pPr>
     </w:lvl>
   </w:abstractNum>
-  <w:abstractNum w:abstractNumId="15" w15:restartNumberingAfterBreak="0">
+  <w:abstractNum w:abstractNumId="15">
     <w:nsid w:val="268274C7"/>
     <w:multiLevelType w:val="hybridMultilevel"/>
     <w:tmpl w:val="0732809A"/>
@@ -6424,7 +6460,7 @@
       </w:pPr>
     </w:lvl>
   </w:abstractNum>
-  <w:abstractNum w:abstractNumId="16" w15:restartNumberingAfterBreak="0">
+  <w:abstractNum w:abstractNumId="16">
     <w:nsid w:val="2C003334"/>
     <w:multiLevelType w:val="hybridMultilevel"/>
     <w:tmpl w:val="1772EE5A"/>
@@ -6513,7 +6549,7 @@
       </w:pPr>
     </w:lvl>
   </w:abstractNum>
-  <w:abstractNum w:abstractNumId="17" w15:restartNumberingAfterBreak="0">
+  <w:abstractNum w:abstractNumId="17">
     <w:nsid w:val="2C5B53B7"/>
     <w:multiLevelType w:val="hybridMultilevel"/>
     <w:tmpl w:val="98BE5D62"/>
@@ -6608,7 +6644,7 @@
       </w:pPr>
     </w:lvl>
   </w:abstractNum>
-  <w:abstractNum w:abstractNumId="18" w15:restartNumberingAfterBreak="0">
+  <w:abstractNum w:abstractNumId="18">
     <w:nsid w:val="326B7ADF"/>
     <w:multiLevelType w:val="hybridMultilevel"/>
     <w:tmpl w:val="243464B4"/>
@@ -6703,7 +6739,7 @@
       </w:pPr>
     </w:lvl>
   </w:abstractNum>
-  <w:abstractNum w:abstractNumId="19" w15:restartNumberingAfterBreak="0">
+  <w:abstractNum w:abstractNumId="19">
     <w:nsid w:val="347A6912"/>
     <w:multiLevelType w:val="hybridMultilevel"/>
     <w:tmpl w:val="17022190"/>
@@ -6792,7 +6828,7 @@
       </w:pPr>
     </w:lvl>
   </w:abstractNum>
-  <w:abstractNum w:abstractNumId="20" w15:restartNumberingAfterBreak="0">
+  <w:abstractNum w:abstractNumId="20">
     <w:nsid w:val="361468E6"/>
     <w:multiLevelType w:val="hybridMultilevel"/>
     <w:tmpl w:val="2676D848"/>
@@ -6905,7 +6941,7 @@
       </w:rPr>
     </w:lvl>
   </w:abstractNum>
-  <w:abstractNum w:abstractNumId="21" w15:restartNumberingAfterBreak="0">
+  <w:abstractNum w:abstractNumId="21">
     <w:nsid w:val="36F1759A"/>
     <w:multiLevelType w:val="hybridMultilevel"/>
     <w:tmpl w:val="AC4C80EA"/>
@@ -7018,7 +7054,7 @@
       </w:rPr>
     </w:lvl>
   </w:abstractNum>
-  <w:abstractNum w:abstractNumId="22" w15:restartNumberingAfterBreak="0">
+  <w:abstractNum w:abstractNumId="22">
     <w:nsid w:val="385C6CB3"/>
     <w:multiLevelType w:val="hybridMultilevel"/>
     <w:tmpl w:val="C1C67C5C"/>
@@ -7131,7 +7167,7 @@
       </w:rPr>
     </w:lvl>
   </w:abstractNum>
-  <w:abstractNum w:abstractNumId="23" w15:restartNumberingAfterBreak="0">
+  <w:abstractNum w:abstractNumId="23">
     <w:nsid w:val="40B63A43"/>
     <w:multiLevelType w:val="hybridMultilevel"/>
     <w:tmpl w:val="4D9EFB84"/>
@@ -7226,7 +7262,7 @@
       </w:pPr>
     </w:lvl>
   </w:abstractNum>
-  <w:abstractNum w:abstractNumId="24" w15:restartNumberingAfterBreak="0">
+  <w:abstractNum w:abstractNumId="24">
     <w:nsid w:val="44BC2519"/>
     <w:multiLevelType w:val="hybridMultilevel"/>
     <w:tmpl w:val="EEB2B3B6"/>
@@ -7315,7 +7351,7 @@
       </w:pPr>
     </w:lvl>
   </w:abstractNum>
-  <w:abstractNum w:abstractNumId="25" w15:restartNumberingAfterBreak="0">
+  <w:abstractNum w:abstractNumId="25">
     <w:nsid w:val="4B6B09AF"/>
     <w:multiLevelType w:val="hybridMultilevel"/>
     <w:tmpl w:val="DFF67E68"/>
@@ -7428,7 +7464,7 @@
       </w:rPr>
     </w:lvl>
   </w:abstractNum>
-  <w:abstractNum w:abstractNumId="26" w15:restartNumberingAfterBreak="0">
+  <w:abstractNum w:abstractNumId="26">
     <w:nsid w:val="4D796141"/>
     <w:multiLevelType w:val="hybridMultilevel"/>
     <w:tmpl w:val="91D04A66"/>
@@ -7541,7 +7577,7 @@
       </w:rPr>
     </w:lvl>
   </w:abstractNum>
-  <w:abstractNum w:abstractNumId="27" w15:restartNumberingAfterBreak="0">
+  <w:abstractNum w:abstractNumId="27">
     <w:nsid w:val="4F5B2890"/>
     <w:multiLevelType w:val="hybridMultilevel"/>
     <w:tmpl w:val="9FAE4850"/>
@@ -7654,7 +7690,7 @@
       </w:rPr>
     </w:lvl>
   </w:abstractNum>
-  <w:abstractNum w:abstractNumId="28" w15:restartNumberingAfterBreak="0">
+  <w:abstractNum w:abstractNumId="28">
     <w:nsid w:val="50F62E8C"/>
     <w:multiLevelType w:val="hybridMultilevel"/>
     <w:tmpl w:val="E78C85C0"/>
@@ -7767,7 +7803,7 @@
       </w:rPr>
     </w:lvl>
   </w:abstractNum>
-  <w:abstractNum w:abstractNumId="29" w15:restartNumberingAfterBreak="0">
+  <w:abstractNum w:abstractNumId="29">
     <w:nsid w:val="5507266E"/>
     <w:multiLevelType w:val="hybridMultilevel"/>
     <w:tmpl w:val="22522E3A"/>
@@ -7880,7 +7916,7 @@
       </w:rPr>
     </w:lvl>
   </w:abstractNum>
-  <w:abstractNum w:abstractNumId="30" w15:restartNumberingAfterBreak="0">
+  <w:abstractNum w:abstractNumId="30">
     <w:nsid w:val="55990837"/>
     <w:multiLevelType w:val="hybridMultilevel"/>
     <w:tmpl w:val="960254F8"/>
@@ -7993,7 +8029,7 @@
       </w:rPr>
     </w:lvl>
   </w:abstractNum>
-  <w:abstractNum w:abstractNumId="31" w15:restartNumberingAfterBreak="0">
+  <w:abstractNum w:abstractNumId="31">
     <w:nsid w:val="55BC60FF"/>
     <w:multiLevelType w:val="hybridMultilevel"/>
     <w:tmpl w:val="C1FC87D6"/>
@@ -8082,7 +8118,7 @@
       </w:pPr>
     </w:lvl>
   </w:abstractNum>
-  <w:abstractNum w:abstractNumId="32" w15:restartNumberingAfterBreak="0">
+  <w:abstractNum w:abstractNumId="32">
     <w:nsid w:val="57A93FCD"/>
     <w:multiLevelType w:val="hybridMultilevel"/>
     <w:tmpl w:val="2E666AC6"/>
@@ -8195,7 +8231,7 @@
       </w:rPr>
     </w:lvl>
   </w:abstractNum>
-  <w:abstractNum w:abstractNumId="33" w15:restartNumberingAfterBreak="0">
+  <w:abstractNum w:abstractNumId="33">
     <w:nsid w:val="57FD43D1"/>
     <w:multiLevelType w:val="hybridMultilevel"/>
     <w:tmpl w:val="A36A9E3E"/>
@@ -8283,7 +8319,7 @@
       </w:pPr>
     </w:lvl>
   </w:abstractNum>
-  <w:abstractNum w:abstractNumId="34" w15:restartNumberingAfterBreak="0">
+  <w:abstractNum w:abstractNumId="34">
     <w:nsid w:val="5E7757B2"/>
     <w:multiLevelType w:val="multilevel"/>
     <w:tmpl w:val="0E203B02"/>
@@ -8369,7 +8405,7 @@
       </w:pPr>
     </w:lvl>
   </w:abstractNum>
-  <w:abstractNum w:abstractNumId="35" w15:restartNumberingAfterBreak="0">
+  <w:abstractNum w:abstractNumId="35">
     <w:nsid w:val="5F9A715F"/>
     <w:multiLevelType w:val="hybridMultilevel"/>
     <w:tmpl w:val="4B26630C"/>
@@ -8482,7 +8518,7 @@
       </w:rPr>
     </w:lvl>
   </w:abstractNum>
-  <w:abstractNum w:abstractNumId="36" w15:restartNumberingAfterBreak="0">
+  <w:abstractNum w:abstractNumId="36">
     <w:nsid w:val="609D235C"/>
     <w:multiLevelType w:val="hybridMultilevel"/>
     <w:tmpl w:val="848696AC"/>
@@ -8595,7 +8631,7 @@
       </w:rPr>
     </w:lvl>
   </w:abstractNum>
-  <w:abstractNum w:abstractNumId="37" w15:restartNumberingAfterBreak="0">
+  <w:abstractNum w:abstractNumId="37">
     <w:nsid w:val="60FC6BB4"/>
     <w:multiLevelType w:val="hybridMultilevel"/>
     <w:tmpl w:val="671E692E"/>
@@ -8708,7 +8744,7 @@
       </w:rPr>
     </w:lvl>
   </w:abstractNum>
-  <w:abstractNum w:abstractNumId="38" w15:restartNumberingAfterBreak="0">
+  <w:abstractNum w:abstractNumId="38">
     <w:nsid w:val="636274E2"/>
     <w:multiLevelType w:val="hybridMultilevel"/>
     <w:tmpl w:val="0732809A"/>
@@ -8797,7 +8833,7 @@
       </w:pPr>
     </w:lvl>
   </w:abstractNum>
-  <w:abstractNum w:abstractNumId="39" w15:restartNumberingAfterBreak="0">
+  <w:abstractNum w:abstractNumId="39">
     <w:nsid w:val="6B944EC9"/>
     <w:multiLevelType w:val="hybridMultilevel"/>
     <w:tmpl w:val="8076D1AC"/>
@@ -8910,7 +8946,7 @@
       </w:rPr>
     </w:lvl>
   </w:abstractNum>
-  <w:abstractNum w:abstractNumId="40" w15:restartNumberingAfterBreak="0">
+  <w:abstractNum w:abstractNumId="40">
     <w:nsid w:val="6EBD0C51"/>
     <w:multiLevelType w:val="hybridMultilevel"/>
     <w:tmpl w:val="5C28EE1A"/>
@@ -9023,7 +9059,7 @@
       </w:rPr>
     </w:lvl>
   </w:abstractNum>
-  <w:abstractNum w:abstractNumId="41" w15:restartNumberingAfterBreak="0">
+  <w:abstractNum w:abstractNumId="41">
     <w:nsid w:val="75F22415"/>
     <w:multiLevelType w:val="hybridMultilevel"/>
     <w:tmpl w:val="DB2EF382"/>
@@ -9109,7 +9145,7 @@
       </w:pPr>
     </w:lvl>
   </w:abstractNum>
-  <w:abstractNum w:abstractNumId="42" w15:restartNumberingAfterBreak="0">
+  <w:abstractNum w:abstractNumId="42">
     <w:nsid w:val="766D73FB"/>
     <w:multiLevelType w:val="hybridMultilevel"/>
     <w:tmpl w:val="646AC9A6"/>
@@ -9198,7 +9234,7 @@
       </w:pPr>
     </w:lvl>
   </w:abstractNum>
-  <w:abstractNum w:abstractNumId="43" w15:restartNumberingAfterBreak="0">
+  <w:abstractNum w:abstractNumId="43">
     <w:nsid w:val="771A7929"/>
     <w:multiLevelType w:val="hybridMultilevel"/>
     <w:tmpl w:val="B5EA489E"/>
@@ -9311,7 +9347,7 @@
       </w:rPr>
     </w:lvl>
   </w:abstractNum>
-  <w:abstractNum w:abstractNumId="44" w15:restartNumberingAfterBreak="0">
+  <w:abstractNum w:abstractNumId="44">
     <w:nsid w:val="7A0155B4"/>
     <w:multiLevelType w:val="hybridMultilevel"/>
     <w:tmpl w:val="581A57DA"/>
@@ -9424,34 +9460,34 @@
       </w:rPr>
     </w:lvl>
   </w:abstractNum>
-  <w:num w:numId="1" w16cid:durableId="721487874">
+  <w:num w:numId="1">
     <w:abstractNumId w:val="0"/>
   </w:num>
-  <w:num w:numId="2" w16cid:durableId="884878397">
+  <w:num w:numId="2">
     <w:abstractNumId w:val="44"/>
   </w:num>
-  <w:num w:numId="3" w16cid:durableId="986015143">
+  <w:num w:numId="3">
     <w:abstractNumId w:val="9"/>
   </w:num>
-  <w:num w:numId="4" w16cid:durableId="39329433">
+  <w:num w:numId="4">
     <w:abstractNumId w:val="29"/>
   </w:num>
-  <w:num w:numId="5" w16cid:durableId="613371050">
+  <w:num w:numId="5">
     <w:abstractNumId w:val="30"/>
   </w:num>
-  <w:num w:numId="6" w16cid:durableId="743838123">
+  <w:num w:numId="6">
     <w:abstractNumId w:val="35"/>
   </w:num>
-  <w:num w:numId="7" w16cid:durableId="1770813764">
+  <w:num w:numId="7">
     <w:abstractNumId w:val="4"/>
   </w:num>
-  <w:num w:numId="8" w16cid:durableId="375857538">
+  <w:num w:numId="8">
     <w:abstractNumId w:val="8"/>
   </w:num>
-  <w:num w:numId="9" w16cid:durableId="2139100652">
+  <w:num w:numId="9">
     <w:abstractNumId w:val="27"/>
   </w:num>
-  <w:num w:numId="10" w16cid:durableId="549266753">
+  <w:num w:numId="10">
     <w:abstractNumId w:val="13"/>
     <w:lvlOverride w:ilvl="0">
       <w:startOverride w:val="1"/>
@@ -9481,116 +9517,116 @@
       <w:startOverride w:val="1"/>
     </w:lvlOverride>
   </w:num>
-  <w:num w:numId="11" w16cid:durableId="839004378">
+  <w:num w:numId="11">
     <w:abstractNumId w:val="5"/>
   </w:num>
-  <w:num w:numId="12" w16cid:durableId="937106980">
+  <w:num w:numId="12">
     <w:abstractNumId w:val="22"/>
   </w:num>
-  <w:num w:numId="13" w16cid:durableId="29689530">
+  <w:num w:numId="13">
     <w:abstractNumId w:val="1"/>
   </w:num>
-  <w:num w:numId="14" w16cid:durableId="691499131">
+  <w:num w:numId="14">
     <w:abstractNumId w:val="34"/>
   </w:num>
-  <w:num w:numId="15" w16cid:durableId="1437017441">
+  <w:num w:numId="15">
     <w:abstractNumId w:val="10"/>
   </w:num>
-  <w:num w:numId="16" w16cid:durableId="722677125">
+  <w:num w:numId="16">
     <w:abstractNumId w:val="39"/>
   </w:num>
-  <w:num w:numId="17" w16cid:durableId="895317507">
+  <w:num w:numId="17">
     <w:abstractNumId w:val="28"/>
   </w:num>
-  <w:num w:numId="18" w16cid:durableId="1276328759">
+  <w:num w:numId="18">
     <w:abstractNumId w:val="43"/>
   </w:num>
-  <w:num w:numId="19" w16cid:durableId="1450199294">
+  <w:num w:numId="19">
     <w:abstractNumId w:val="36"/>
   </w:num>
-  <w:num w:numId="20" w16cid:durableId="1447121574">
+  <w:num w:numId="20">
     <w:abstractNumId w:val="21"/>
   </w:num>
-  <w:num w:numId="21" w16cid:durableId="740637462">
+  <w:num w:numId="21">
     <w:abstractNumId w:val="33"/>
   </w:num>
-  <w:num w:numId="22" w16cid:durableId="921137327">
+  <w:num w:numId="22">
     <w:abstractNumId w:val="12"/>
   </w:num>
-  <w:num w:numId="23" w16cid:durableId="1995404982">
+  <w:num w:numId="23">
     <w:abstractNumId w:val="15"/>
   </w:num>
-  <w:num w:numId="24" w16cid:durableId="964891856">
+  <w:num w:numId="24">
     <w:abstractNumId w:val="2"/>
   </w:num>
-  <w:num w:numId="25" w16cid:durableId="1554852816">
+  <w:num w:numId="25">
     <w:abstractNumId w:val="7"/>
   </w:num>
-  <w:num w:numId="26" w16cid:durableId="584337038">
+  <w:num w:numId="26">
     <w:abstractNumId w:val="17"/>
   </w:num>
-  <w:num w:numId="27" w16cid:durableId="1850832374">
+  <w:num w:numId="27">
     <w:abstractNumId w:val="38"/>
   </w:num>
-  <w:num w:numId="28" w16cid:durableId="574242234">
+  <w:num w:numId="28">
     <w:abstractNumId w:val="18"/>
   </w:num>
-  <w:num w:numId="29" w16cid:durableId="207180299">
+  <w:num w:numId="29">
     <w:abstractNumId w:val="42"/>
   </w:num>
-  <w:num w:numId="30" w16cid:durableId="1590653580">
+  <w:num w:numId="30">
     <w:abstractNumId w:val="23"/>
   </w:num>
-  <w:num w:numId="31" w16cid:durableId="1303776278">
+  <w:num w:numId="31">
     <w:abstractNumId w:val="11"/>
   </w:num>
-  <w:num w:numId="32" w16cid:durableId="1660377052">
+  <w:num w:numId="32">
     <w:abstractNumId w:val="37"/>
   </w:num>
-  <w:num w:numId="33" w16cid:durableId="400909694">
+  <w:num w:numId="33">
     <w:abstractNumId w:val="40"/>
   </w:num>
-  <w:num w:numId="34" w16cid:durableId="510610064">
+  <w:num w:numId="34">
     <w:abstractNumId w:val="26"/>
   </w:num>
-  <w:num w:numId="35" w16cid:durableId="514342427">
+  <w:num w:numId="35">
     <w:abstractNumId w:val="41"/>
   </w:num>
-  <w:num w:numId="36" w16cid:durableId="530533610">
+  <w:num w:numId="36">
     <w:abstractNumId w:val="6"/>
   </w:num>
-  <w:num w:numId="37" w16cid:durableId="1904753992">
+  <w:num w:numId="37">
     <w:abstractNumId w:val="24"/>
   </w:num>
-  <w:num w:numId="38" w16cid:durableId="1724791772">
+  <w:num w:numId="38">
     <w:abstractNumId w:val="14"/>
   </w:num>
-  <w:num w:numId="39" w16cid:durableId="641349126">
+  <w:num w:numId="39">
     <w:abstractNumId w:val="31"/>
   </w:num>
-  <w:num w:numId="40" w16cid:durableId="2004121322">
+  <w:num w:numId="40">
     <w:abstractNumId w:val="20"/>
   </w:num>
-  <w:num w:numId="41" w16cid:durableId="1674726221">
+  <w:num w:numId="41">
     <w:abstractNumId w:val="19"/>
   </w:num>
-  <w:num w:numId="42" w16cid:durableId="1328708849">
+  <w:num w:numId="42">
     <w:abstractNumId w:val="16"/>
   </w:num>
-  <w:num w:numId="43" w16cid:durableId="2076927539">
+  <w:num w:numId="43">
     <w:abstractNumId w:val="25"/>
   </w:num>
-  <w:num w:numId="44" w16cid:durableId="2143493577">
+  <w:num w:numId="44">
     <w:abstractNumId w:val="3"/>
   </w:num>
-  <w:num w:numId="45" w16cid:durableId="237636386">
+  <w:num w:numId="45">
     <w:abstractNumId w:val="32"/>
   </w:num>
 </w:numbering>
 </file>
 
 <file path=word/styles.xml><?xml version="1.0" encoding="utf-8"?>
-<w:styles xmlns:mc="http://schemas.openxmlformats.org/markup-compatibility/2006" xmlns:r="http://schemas.openxmlformats.org/officeDocument/2006/relationships" xmlns:w="http://schemas.openxmlformats.org/wordprocessingml/2006/main" xmlns:w14="http://schemas.microsoft.com/office/word/2010/wordml" xmlns:w15="http://schemas.microsoft.com/office/word/2012/wordml" xmlns:w16cex="http://schemas.microsoft.com/office/word/2018/wordml/cex" xmlns:w16cid="http://schemas.microsoft.com/office/word/2016/wordml/cid" xmlns:w16="http://schemas.microsoft.com/office/word/2018/wordml" xmlns:w16sdtdh="http://schemas.microsoft.com/office/word/2020/wordml/sdtdatahash" xmlns:w16se="http://schemas.microsoft.com/office/word/2015/wordml/symex" mc:Ignorable="w14 w15 w16se w16cid w16 w16cex w16sdtdh">
+<w:styles xmlns:mc="http://schemas.openxmlformats.org/markup-compatibility/2006" xmlns:r="http://schemas.openxmlformats.org/officeDocument/2006/relationships" xmlns:w="http://schemas.openxmlformats.org/wordprocessingml/2006/main" xmlns:w14="http://schemas.microsoft.com/office/word/2010/wordml" xmlns:w15="http://schemas.microsoft.com/office/word/2012/wordml" mc:Ignorable="w14 w15">
   <w:docDefaults>
     <w:rPrDefault>
       <w:rPr>
@@ -9606,7 +9642,7 @@
       </w:pPr>
     </w:pPrDefault>
   </w:docDefaults>
-  <w:latentStyles w:defLockedState="0" w:defUIPriority="99" w:defSemiHidden="0" w:defUnhideWhenUsed="0" w:defQFormat="0" w:count="376">
+  <w:latentStyles w:defLockedState="0" w:defUIPriority="99" w:defSemiHidden="0" w:defUnhideWhenUsed="0" w:defQFormat="0" w:count="371">
     <w:lsdException w:name="Normal" w:uiPriority="0" w:qFormat="1"/>
     <w:lsdException w:name="heading 1" w:uiPriority="9" w:qFormat="1"/>
     <w:lsdException w:name="heading 2" w:semiHidden="1" w:uiPriority="9" w:unhideWhenUsed="1" w:qFormat="1"/>
@@ -9978,13 +10014,8 @@
     <w:lsdException w:name="List Table 5 Dark Accent 6" w:uiPriority="50"/>
     <w:lsdException w:name="List Table 6 Colorful Accent 6" w:uiPriority="51"/>
     <w:lsdException w:name="List Table 7 Colorful Accent 6" w:uiPriority="52"/>
-    <w:lsdException w:name="Mention" w:semiHidden="1" w:unhideWhenUsed="1"/>
-    <w:lsdException w:name="Smart Hyperlink" w:semiHidden="1" w:unhideWhenUsed="1"/>
-    <w:lsdException w:name="Hashtag" w:semiHidden="1" w:unhideWhenUsed="1"/>
-    <w:lsdException w:name="Unresolved Mention" w:semiHidden="1" w:unhideWhenUsed="1"/>
-    <w:lsdException w:name="Smart Link" w:semiHidden="1" w:unhideWhenUsed="1"/>
   </w:latentStyles>
-  <w:style w:type="paragraph" w:default="1" w:styleId="a">
+  <w:style w:type="paragraph" w:default="1" w:styleId="Normal">
     <w:name w:val="Normal"/>
     <w:qFormat/>
     <w:rsid w:val="008063E1"/>
@@ -9992,11 +10023,11 @@
       <w:spacing w:before="80" w:after="120"/>
     </w:pPr>
   </w:style>
-  <w:style w:type="paragraph" w:styleId="1">
+  <w:style w:type="paragraph" w:styleId="Heading1">
     <w:name w:val="heading 1"/>
-    <w:basedOn w:val="a"/>
-    <w:next w:val="a"/>
-    <w:link w:val="10"/>
+    <w:basedOn w:val="Normal"/>
+    <w:next w:val="Normal"/>
+    <w:link w:val="Heading1Char"/>
     <w:uiPriority w:val="9"/>
     <w:qFormat/>
     <w:rsid w:val="009254B7"/>
@@ -10014,11 +10045,11 @@
       <w:szCs w:val="32"/>
     </w:rPr>
   </w:style>
-  <w:style w:type="paragraph" w:styleId="2">
+  <w:style w:type="paragraph" w:styleId="Heading2">
     <w:name w:val="heading 2"/>
-    <w:basedOn w:val="a"/>
-    <w:next w:val="a"/>
-    <w:link w:val="20"/>
+    <w:basedOn w:val="Normal"/>
+    <w:next w:val="Normal"/>
+    <w:link w:val="Heading2Char"/>
     <w:uiPriority w:val="9"/>
     <w:qFormat/>
     <w:rsid w:val="006E55B4"/>
@@ -10040,11 +10071,11 @@
       <w:szCs w:val="36"/>
     </w:rPr>
   </w:style>
-  <w:style w:type="paragraph" w:styleId="3">
+  <w:style w:type="paragraph" w:styleId="Heading3">
     <w:name w:val="heading 3"/>
-    <w:basedOn w:val="a"/>
-    <w:next w:val="a"/>
-    <w:link w:val="30"/>
+    <w:basedOn w:val="Normal"/>
+    <w:next w:val="Normal"/>
+    <w:link w:val="Heading3Char"/>
     <w:uiPriority w:val="9"/>
     <w:unhideWhenUsed/>
     <w:qFormat/>
@@ -10063,11 +10094,11 @@
       <w:szCs w:val="32"/>
     </w:rPr>
   </w:style>
-  <w:style w:type="paragraph" w:styleId="4">
+  <w:style w:type="paragraph" w:styleId="Heading4">
     <w:name w:val="heading 4"/>
-    <w:basedOn w:val="a"/>
-    <w:next w:val="a"/>
-    <w:link w:val="40"/>
+    <w:basedOn w:val="Normal"/>
+    <w:next w:val="Normal"/>
+    <w:link w:val="Heading4Char"/>
     <w:uiPriority w:val="9"/>
     <w:unhideWhenUsed/>
     <w:qFormat/>
@@ -10086,11 +10117,11 @@
       <w:sz w:val="28"/>
     </w:rPr>
   </w:style>
-  <w:style w:type="paragraph" w:styleId="5">
+  <w:style w:type="paragraph" w:styleId="Heading5">
     <w:name w:val="heading 5"/>
-    <w:basedOn w:val="a"/>
-    <w:next w:val="a"/>
-    <w:link w:val="50"/>
+    <w:basedOn w:val="Normal"/>
+    <w:next w:val="Normal"/>
+    <w:link w:val="Heading5Char"/>
     <w:uiPriority w:val="9"/>
     <w:semiHidden/>
     <w:unhideWhenUsed/>
@@ -10108,13 +10139,13 @@
       <w:color w:val="B2500E"/>
     </w:rPr>
   </w:style>
-  <w:style w:type="character" w:default="1" w:styleId="a0">
+  <w:style w:type="character" w:default="1" w:styleId="DefaultParagraphFont">
     <w:name w:val="Default Paragraph Font"/>
     <w:uiPriority w:val="1"/>
     <w:semiHidden/>
     <w:unhideWhenUsed/>
   </w:style>
-  <w:style w:type="table" w:default="1" w:styleId="a1">
+  <w:style w:type="table" w:default="1" w:styleId="TableNormal">
     <w:name w:val="Normal Table"/>
     <w:uiPriority w:val="99"/>
     <w:semiHidden/>
@@ -10129,16 +10160,16 @@
       </w:tblCellMar>
     </w:tblPr>
   </w:style>
-  <w:style w:type="numbering" w:default="1" w:styleId="a2">
+  <w:style w:type="numbering" w:default="1" w:styleId="NoList">
     <w:name w:val="No List"/>
     <w:uiPriority w:val="99"/>
     <w:semiHidden/>
     <w:unhideWhenUsed/>
   </w:style>
-  <w:style w:type="paragraph" w:styleId="a3">
+  <w:style w:type="paragraph" w:styleId="Header">
     <w:name w:val="header"/>
-    <w:basedOn w:val="a"/>
-    <w:link w:val="a4"/>
+    <w:basedOn w:val="Normal"/>
+    <w:link w:val="HeaderChar"/>
     <w:uiPriority w:val="99"/>
     <w:unhideWhenUsed/>
     <w:rsid w:val="008068A2"/>
@@ -10150,17 +10181,17 @@
       <w:spacing w:after="0" w:line="240" w:lineRule="auto"/>
     </w:pPr>
   </w:style>
-  <w:style w:type="character" w:customStyle="1" w:styleId="a4">
-    <w:name w:val="Горен колонтитул Знак"/>
-    <w:basedOn w:val="a0"/>
-    <w:link w:val="a3"/>
+  <w:style w:type="character" w:customStyle="1" w:styleId="HeaderChar">
+    <w:name w:val="Header Char"/>
+    <w:basedOn w:val="DefaultParagraphFont"/>
+    <w:link w:val="Header"/>
     <w:uiPriority w:val="99"/>
     <w:rsid w:val="008068A2"/>
   </w:style>
-  <w:style w:type="paragraph" w:styleId="a5">
+  <w:style w:type="paragraph" w:styleId="Footer">
     <w:name w:val="footer"/>
-    <w:basedOn w:val="a"/>
-    <w:link w:val="a6"/>
+    <w:basedOn w:val="Normal"/>
+    <w:link w:val="FooterChar"/>
     <w:uiPriority w:val="99"/>
     <w:unhideWhenUsed/>
     <w:rsid w:val="008068A2"/>
@@ -10172,17 +10203,17 @@
       <w:spacing w:after="0" w:line="240" w:lineRule="auto"/>
     </w:pPr>
   </w:style>
-  <w:style w:type="character" w:customStyle="1" w:styleId="a6">
-    <w:name w:val="Долен колонтитул Знак"/>
-    <w:basedOn w:val="a0"/>
-    <w:link w:val="a5"/>
+  <w:style w:type="character" w:customStyle="1" w:styleId="FooterChar">
+    <w:name w:val="Footer Char"/>
+    <w:basedOn w:val="DefaultParagraphFont"/>
+    <w:link w:val="Footer"/>
     <w:uiPriority w:val="99"/>
     <w:rsid w:val="008068A2"/>
   </w:style>
-  <w:style w:type="paragraph" w:styleId="a7">
+  <w:style w:type="paragraph" w:styleId="BalloonText">
     <w:name w:val="Balloon Text"/>
-    <w:basedOn w:val="a"/>
-    <w:link w:val="a8"/>
+    <w:basedOn w:val="Normal"/>
+    <w:link w:val="BalloonTextChar"/>
     <w:uiPriority w:val="99"/>
     <w:semiHidden/>
     <w:unhideWhenUsed/>
@@ -10196,10 +10227,10 @@
       <w:szCs w:val="16"/>
     </w:rPr>
   </w:style>
-  <w:style w:type="character" w:customStyle="1" w:styleId="a8">
-    <w:name w:val="Изнесен текст Знак"/>
-    <w:basedOn w:val="a0"/>
-    <w:link w:val="a7"/>
+  <w:style w:type="character" w:customStyle="1" w:styleId="BalloonTextChar">
+    <w:name w:val="Balloon Text Char"/>
+    <w:basedOn w:val="DefaultParagraphFont"/>
+    <w:link w:val="BalloonText"/>
     <w:uiPriority w:val="99"/>
     <w:semiHidden/>
     <w:rsid w:val="00564D7B"/>
@@ -10209,9 +10240,9 @@
       <w:szCs w:val="16"/>
     </w:rPr>
   </w:style>
-  <w:style w:type="character" w:styleId="a9">
+  <w:style w:type="character" w:styleId="Hyperlink">
     <w:name w:val="Hyperlink"/>
-    <w:basedOn w:val="a0"/>
+    <w:basedOn w:val="DefaultParagraphFont"/>
     <w:uiPriority w:val="99"/>
     <w:unhideWhenUsed/>
     <w:rsid w:val="0079324A"/>
@@ -10220,10 +10251,10 @@
       <w:u w:val="single"/>
     </w:rPr>
   </w:style>
-  <w:style w:type="character" w:customStyle="1" w:styleId="10">
-    <w:name w:val="Заглавие 1 Знак"/>
-    <w:basedOn w:val="a0"/>
-    <w:link w:val="1"/>
+  <w:style w:type="character" w:customStyle="1" w:styleId="Heading1Char">
+    <w:name w:val="Heading 1 Char"/>
+    <w:basedOn w:val="DefaultParagraphFont"/>
+    <w:link w:val="Heading1"/>
     <w:uiPriority w:val="9"/>
     <w:rsid w:val="009254B7"/>
     <w:rPr>
@@ -10234,10 +10265,10 @@
       <w:szCs w:val="32"/>
     </w:rPr>
   </w:style>
-  <w:style w:type="character" w:customStyle="1" w:styleId="20">
-    <w:name w:val="Заглавие 2 Знак"/>
-    <w:basedOn w:val="a0"/>
-    <w:link w:val="2"/>
+  <w:style w:type="character" w:customStyle="1" w:styleId="Heading2Char">
+    <w:name w:val="Heading 2 Char"/>
+    <w:basedOn w:val="DefaultParagraphFont"/>
+    <w:link w:val="Heading2"/>
     <w:uiPriority w:val="9"/>
     <w:rsid w:val="006E55B4"/>
     <w:rPr>
@@ -10249,9 +10280,9 @@
       <w:szCs w:val="36"/>
     </w:rPr>
   </w:style>
-  <w:style w:type="paragraph" w:styleId="aa">
+  <w:style w:type="paragraph" w:styleId="NormalWeb">
     <w:name w:val="Normal (Web)"/>
-    <w:basedOn w:val="a"/>
+    <w:basedOn w:val="Normal"/>
     <w:uiPriority w:val="99"/>
     <w:semiHidden/>
     <w:unhideWhenUsed/>
@@ -10265,9 +10296,9 @@
       <w:szCs w:val="24"/>
     </w:rPr>
   </w:style>
-  <w:style w:type="character" w:styleId="ab">
+  <w:style w:type="character" w:styleId="Strong">
     <w:name w:val="Strong"/>
-    <w:basedOn w:val="a0"/>
+    <w:basedOn w:val="DefaultParagraphFont"/>
     <w:uiPriority w:val="22"/>
     <w:qFormat/>
     <w:rsid w:val="00524789"/>
@@ -10276,10 +10307,10 @@
       <w:bCs/>
     </w:rPr>
   </w:style>
-  <w:style w:type="character" w:customStyle="1" w:styleId="30">
-    <w:name w:val="Заглавие 3 Знак"/>
-    <w:basedOn w:val="a0"/>
-    <w:link w:val="3"/>
+  <w:style w:type="character" w:customStyle="1" w:styleId="Heading3Char">
+    <w:name w:val="Heading 3 Char"/>
+    <w:basedOn w:val="DefaultParagraphFont"/>
+    <w:link w:val="Heading3"/>
     <w:uiPriority w:val="9"/>
     <w:rsid w:val="008C5930"/>
     <w:rPr>
@@ -10290,10 +10321,10 @@
       <w:szCs w:val="32"/>
     </w:rPr>
   </w:style>
-  <w:style w:type="character" w:customStyle="1" w:styleId="40">
-    <w:name w:val="Заглавие 4 Знак"/>
-    <w:basedOn w:val="a0"/>
-    <w:link w:val="4"/>
+  <w:style w:type="character" w:customStyle="1" w:styleId="Heading4Char">
+    <w:name w:val="Heading 4 Char"/>
+    <w:basedOn w:val="DefaultParagraphFont"/>
+    <w:link w:val="Heading4"/>
     <w:uiPriority w:val="9"/>
     <w:rsid w:val="008C5930"/>
     <w:rPr>
@@ -10304,10 +10335,10 @@
       <w:sz w:val="28"/>
     </w:rPr>
   </w:style>
-  <w:style w:type="paragraph" w:styleId="ac">
+  <w:style w:type="paragraph" w:styleId="ListParagraph">
     <w:name w:val="List Paragraph"/>
-    <w:basedOn w:val="a"/>
-    <w:link w:val="ad"/>
+    <w:basedOn w:val="Normal"/>
+    <w:link w:val="ListParagraphChar"/>
     <w:uiPriority w:val="34"/>
     <w:qFormat/>
     <w:rsid w:val="008617B5"/>
@@ -10316,9 +10347,9 @@
       <w:contextualSpacing/>
     </w:pPr>
   </w:style>
-  <w:style w:type="character" w:styleId="ae">
+  <w:style w:type="character" w:styleId="FollowedHyperlink">
     <w:name w:val="FollowedHyperlink"/>
-    <w:basedOn w:val="a0"/>
+    <w:basedOn w:val="DefaultParagraphFont"/>
     <w:uiPriority w:val="99"/>
     <w:semiHidden/>
     <w:unhideWhenUsed/>
@@ -10328,10 +10359,10 @@
       <w:u w:val="single"/>
     </w:rPr>
   </w:style>
-  <w:style w:type="character" w:customStyle="1" w:styleId="50">
-    <w:name w:val="Заглавие 5 Знак"/>
-    <w:basedOn w:val="a0"/>
-    <w:link w:val="5"/>
+  <w:style w:type="character" w:customStyle="1" w:styleId="Heading5Char">
+    <w:name w:val="Heading 5 Char"/>
+    <w:basedOn w:val="DefaultParagraphFont"/>
+    <w:link w:val="Heading5"/>
     <w:uiPriority w:val="9"/>
     <w:semiHidden/>
     <w:rsid w:val="008C5930"/>
@@ -10343,7 +10374,7 @@
   </w:style>
   <w:style w:type="paragraph" w:customStyle="1" w:styleId="Code">
     <w:name w:val="Code"/>
-    <w:basedOn w:val="a"/>
+    <w:basedOn w:val="Normal"/>
     <w:link w:val="CodeChar"/>
     <w:qFormat/>
     <w:rsid w:val="008063E1"/>
@@ -10355,7 +10386,7 @@
   </w:style>
   <w:style w:type="character" w:customStyle="1" w:styleId="CodeChar">
     <w:name w:val="Code Char"/>
-    <w:basedOn w:val="a0"/>
+    <w:basedOn w:val="DefaultParagraphFont"/>
     <w:link w:val="Code"/>
     <w:rsid w:val="008063E1"/>
     <w:rPr>
@@ -10364,15 +10395,16 @@
       <w:noProof/>
     </w:rPr>
   </w:style>
-  <w:style w:type="table" w:styleId="af">
+  <w:style w:type="table" w:styleId="TableGrid">
     <w:name w:val="Table Grid"/>
-    <w:basedOn w:val="a1"/>
+    <w:basedOn w:val="TableNormal"/>
     <w:uiPriority w:val="59"/>
     <w:rsid w:val="00763912"/>
     <w:pPr>
       <w:spacing w:after="0" w:line="240" w:lineRule="auto"/>
     </w:pPr>
     <w:tblPr>
+      <w:tblInd w:w="0" w:type="dxa"/>
       <w:tblBorders>
         <w:top w:val="single" w:sz="4" w:space="0" w:color="auto"/>
         <w:left w:val="single" w:sz="4" w:space="0" w:color="auto"/>
@@ -10381,16 +10413,22 @@
         <w:insideH w:val="single" w:sz="4" w:space="0" w:color="auto"/>
         <w:insideV w:val="single" w:sz="4" w:space="0" w:color="auto"/>
       </w:tblBorders>
+      <w:tblCellMar>
+        <w:top w:w="0" w:type="dxa"/>
+        <w:left w:w="108" w:type="dxa"/>
+        <w:bottom w:w="0" w:type="dxa"/>
+        <w:right w:w="108" w:type="dxa"/>
+      </w:tblCellMar>
     </w:tblPr>
   </w:style>
   <w:style w:type="character" w:customStyle="1" w:styleId="tgc">
     <w:name w:val="_tgc"/>
-    <w:basedOn w:val="a0"/>
+    <w:basedOn w:val="DefaultParagraphFont"/>
     <w:rsid w:val="00D8395C"/>
   </w:style>
   <w:style w:type="paragraph" w:customStyle="1" w:styleId="Index">
     <w:name w:val="Index"/>
-    <w:basedOn w:val="a"/>
+    <w:basedOn w:val="Normal"/>
     <w:qFormat/>
     <w:rsid w:val="005054C7"/>
     <w:pPr>
@@ -10401,17 +10439,17 @@
       <w:rFonts w:cs="FreeSans"/>
     </w:rPr>
   </w:style>
-  <w:style w:type="character" w:customStyle="1" w:styleId="ad">
-    <w:name w:val="Списък на абзаци Знак"/>
-    <w:basedOn w:val="a0"/>
-    <w:link w:val="ac"/>
+  <w:style w:type="character" w:customStyle="1" w:styleId="ListParagraphChar">
+    <w:name w:val="List Paragraph Char"/>
+    <w:basedOn w:val="DefaultParagraphFont"/>
+    <w:link w:val="ListParagraph"/>
     <w:uiPriority w:val="34"/>
     <w:qFormat/>
     <w:rsid w:val="005054C7"/>
   </w:style>
   <w:style w:type="character" w:customStyle="1" w:styleId="InternetLink">
     <w:name w:val="Internet Link"/>
-    <w:basedOn w:val="a0"/>
+    <w:basedOn w:val="DefaultParagraphFont"/>
     <w:uiPriority w:val="99"/>
     <w:unhideWhenUsed/>
     <w:rsid w:val="005054C7"/>
@@ -10422,7 +10460,7 @@
   </w:style>
   <w:style w:type="character" w:customStyle="1" w:styleId="UnresolvedMention1">
     <w:name w:val="Unresolved Mention1"/>
-    <w:basedOn w:val="a0"/>
+    <w:basedOn w:val="DefaultParagraphFont"/>
     <w:uiPriority w:val="99"/>
     <w:semiHidden/>
     <w:unhideWhenUsed/>
@@ -10432,9 +10470,9 @@
       <w:shd w:val="clear" w:color="auto" w:fill="E1DFDD"/>
     </w:rPr>
   </w:style>
-  <w:style w:type="character" w:styleId="af0">
+  <w:style w:type="character" w:customStyle="1" w:styleId="UnresolvedMention">
     <w:name w:val="Unresolved Mention"/>
-    <w:basedOn w:val="a0"/>
+    <w:basedOn w:val="DefaultParagraphFont"/>
     <w:uiPriority w:val="99"/>
     <w:semiHidden/>
     <w:unhideWhenUsed/>
@@ -10737,7 +10775,7 @@
 </file>
 
 <file path=customXml/itemProps1.xml><?xml version="1.0" encoding="utf-8"?>
-<ds:datastoreItem xmlns:ds="http://schemas.openxmlformats.org/officeDocument/2006/customXml" ds:itemID="{455B14FD-7F7D-4925-9C4F-C7A16426C466}">
+<ds:datastoreItem xmlns:ds="http://schemas.openxmlformats.org/officeDocument/2006/customXml" ds:itemID="{E86065BD-689A-4F97-8761-AEF1EE567D8E}">
   <ds:schemaRefs>
     <ds:schemaRef ds:uri="http://schemas.openxmlformats.org/officeDocument/2006/bibliography"/>
   </ds:schemaRefs>

</xml_diff>